<commit_message>
Update Proyecto Final Planteamiento.docx
</commit_message>
<xml_diff>
--- a/Proyecto Final Planteamiento.docx
+++ b/Proyecto Final Planteamiento.docx
@@ -4795,251 +4795,10 @@
           <w:szCs w:val="28"/>
           <w:lang w:val="es-MX"/>
         </w:rPr>
-        <w:t>Clase Cañón</w:t>
-      </w:r>
-    </w:p>
-    <w:p>
-      <w:pPr>
-        <w:jc w:val="both"/>
-        <w:rPr>
-          <w:rFonts w:ascii="Times New Roman" w:hAnsi="Times New Roman" w:cs="Times New Roman"/>
-          <w:sz w:val="24"/>
-          <w:szCs w:val="24"/>
-          <w:lang w:val="es-MX"/>
-        </w:rPr>
-      </w:pPr>
-      <w:r>
-        <w:rPr>
-          <w:rFonts w:ascii="Times New Roman" w:hAnsi="Times New Roman" w:cs="Times New Roman"/>
-          <w:sz w:val="24"/>
-          <w:szCs w:val="24"/>
-          <w:lang w:val="es-MX"/>
-        </w:rPr>
-        <w:t>La clase Cañón se encarga de controlar el disparo del cañón del jugador, gestionando la munición y la velocidad de disparo de los proyectiles.</w:t>
-      </w:r>
-    </w:p>
-    <w:p>
-      <w:pPr>
-        <w:jc w:val="both"/>
-        <w:rPr>
-          <w:rFonts w:ascii="Times New Roman" w:hAnsi="Times New Roman" w:cs="Times New Roman"/>
-          <w:sz w:val="24"/>
-          <w:szCs w:val="24"/>
-          <w:lang w:val="es-MX"/>
-        </w:rPr>
-      </w:pPr>
-      <w:r>
-        <w:rPr>
-          <w:rFonts w:ascii="Times New Roman" w:hAnsi="Times New Roman" w:cs="Times New Roman"/>
-          <w:b/>
-          <w:bCs/>
-          <w:sz w:val="24"/>
-          <w:szCs w:val="24"/>
-          <w:lang w:val="es-MX"/>
-        </w:rPr>
-        <w:t>Atributos</w:t>
-      </w:r>
-      <w:r>
-        <w:rPr>
-          <w:rFonts w:ascii="Times New Roman" w:hAnsi="Times New Roman" w:cs="Times New Roman"/>
-          <w:sz w:val="24"/>
-          <w:szCs w:val="24"/>
-          <w:lang w:val="es-MX"/>
-        </w:rPr>
-        <w:t>:</w:t>
-      </w:r>
-    </w:p>
-    <w:p>
-      <w:pPr>
-        <w:ind w:left="720"/>
-        <w:jc w:val="both"/>
-        <w:rPr>
-          <w:rFonts w:ascii="Times New Roman" w:hAnsi="Times New Roman" w:cs="Times New Roman"/>
-          <w:sz w:val="24"/>
-          <w:szCs w:val="24"/>
-          <w:lang w:val="es-MX"/>
-        </w:rPr>
-      </w:pPr>
-      <w:proofErr w:type="spellStart"/>
-      <w:r>
-        <w:rPr>
-          <w:rFonts w:ascii="Times New Roman" w:hAnsi="Times New Roman" w:cs="Times New Roman"/>
-          <w:sz w:val="24"/>
-          <w:szCs w:val="24"/>
-          <w:lang w:val="es-MX"/>
-        </w:rPr>
-        <w:t>int</w:t>
-      </w:r>
-      <w:proofErr w:type="spellEnd"/>
-      <w:r>
-        <w:rPr>
-          <w:rFonts w:ascii="Times New Roman" w:hAnsi="Times New Roman" w:cs="Times New Roman"/>
-          <w:sz w:val="24"/>
-          <w:szCs w:val="24"/>
-          <w:lang w:val="es-MX"/>
-        </w:rPr>
-        <w:t xml:space="preserve"> munición: Cantidad de munición disponible para el cañón.</w:t>
-      </w:r>
-    </w:p>
-    <w:p>
-      <w:pPr>
-        <w:ind w:left="720"/>
-        <w:jc w:val="both"/>
-        <w:rPr>
-          <w:rFonts w:ascii="Times New Roman" w:hAnsi="Times New Roman" w:cs="Times New Roman"/>
-          <w:sz w:val="24"/>
-          <w:szCs w:val="24"/>
-          <w:lang w:val="es-MX"/>
-        </w:rPr>
-      </w:pPr>
-      <w:proofErr w:type="spellStart"/>
-      <w:r>
-        <w:rPr>
-          <w:rFonts w:ascii="Times New Roman" w:hAnsi="Times New Roman" w:cs="Times New Roman"/>
-          <w:sz w:val="24"/>
-          <w:szCs w:val="24"/>
-          <w:lang w:val="es-MX"/>
-        </w:rPr>
-        <w:t>int</w:t>
-      </w:r>
-      <w:proofErr w:type="spellEnd"/>
-      <w:r>
-        <w:rPr>
-          <w:rFonts w:ascii="Times New Roman" w:hAnsi="Times New Roman" w:cs="Times New Roman"/>
-          <w:sz w:val="24"/>
-          <w:szCs w:val="24"/>
-          <w:lang w:val="es-MX"/>
-        </w:rPr>
-        <w:t xml:space="preserve"> </w:t>
-      </w:r>
-      <w:proofErr w:type="spellStart"/>
-      <w:r>
-        <w:rPr>
-          <w:rFonts w:ascii="Times New Roman" w:hAnsi="Times New Roman" w:cs="Times New Roman"/>
-          <w:sz w:val="24"/>
-          <w:szCs w:val="24"/>
-          <w:lang w:val="es-MX"/>
-        </w:rPr>
-        <w:t>velocidadDisparo</w:t>
-      </w:r>
-      <w:proofErr w:type="spellEnd"/>
-      <w:r>
-        <w:rPr>
-          <w:rFonts w:ascii="Times New Roman" w:hAnsi="Times New Roman" w:cs="Times New Roman"/>
-          <w:sz w:val="24"/>
-          <w:szCs w:val="24"/>
-          <w:lang w:val="es-MX"/>
-        </w:rPr>
-        <w:t>: Velocidad a la que se disparan los proyectiles.</w:t>
-      </w:r>
-    </w:p>
-    <w:p>
-      <w:pPr>
-        <w:jc w:val="both"/>
-        <w:rPr>
-          <w:rFonts w:ascii="Times New Roman" w:hAnsi="Times New Roman" w:cs="Times New Roman"/>
-          <w:sz w:val="24"/>
-          <w:szCs w:val="24"/>
-          <w:lang w:val="es-MX"/>
-        </w:rPr>
-      </w:pPr>
-      <w:r>
-        <w:rPr>
-          <w:rFonts w:ascii="Times New Roman" w:hAnsi="Times New Roman" w:cs="Times New Roman"/>
-          <w:b/>
-          <w:bCs/>
-          <w:sz w:val="24"/>
-          <w:szCs w:val="24"/>
-          <w:lang w:val="es-MX"/>
-        </w:rPr>
-        <w:t>Métodos</w:t>
-      </w:r>
-      <w:r>
-        <w:rPr>
-          <w:rFonts w:ascii="Times New Roman" w:hAnsi="Times New Roman" w:cs="Times New Roman"/>
-          <w:sz w:val="24"/>
-          <w:szCs w:val="24"/>
-          <w:lang w:val="es-MX"/>
-        </w:rPr>
-        <w:t>:</w:t>
-      </w:r>
-    </w:p>
-    <w:p>
-      <w:pPr>
-        <w:ind w:left="720"/>
-        <w:jc w:val="both"/>
-        <w:rPr>
-          <w:rFonts w:ascii="Times New Roman" w:hAnsi="Times New Roman" w:cs="Times New Roman"/>
-          <w:sz w:val="24"/>
-          <w:szCs w:val="24"/>
-          <w:lang w:val="es-MX"/>
-        </w:rPr>
-      </w:pPr>
-      <w:proofErr w:type="spellStart"/>
-      <w:r>
-        <w:rPr>
-          <w:rFonts w:ascii="Times New Roman" w:hAnsi="Times New Roman" w:cs="Times New Roman"/>
-          <w:sz w:val="24"/>
-          <w:szCs w:val="24"/>
-          <w:lang w:val="es-MX"/>
-        </w:rPr>
-        <w:t>void</w:t>
-      </w:r>
-      <w:proofErr w:type="spellEnd"/>
-      <w:r>
-        <w:rPr>
-          <w:rFonts w:ascii="Times New Roman" w:hAnsi="Times New Roman" w:cs="Times New Roman"/>
-          <w:sz w:val="24"/>
-          <w:szCs w:val="24"/>
-          <w:lang w:val="es-MX"/>
-        </w:rPr>
-        <w:t xml:space="preserve"> </w:t>
-      </w:r>
-      <w:proofErr w:type="gramStart"/>
-      <w:r>
-        <w:rPr>
-          <w:rFonts w:ascii="Times New Roman" w:hAnsi="Times New Roman" w:cs="Times New Roman"/>
-          <w:sz w:val="24"/>
-          <w:szCs w:val="24"/>
-          <w:lang w:val="es-MX"/>
-        </w:rPr>
-        <w:t>disparar(</w:t>
-      </w:r>
-      <w:proofErr w:type="gramEnd"/>
-      <w:r>
-        <w:rPr>
-          <w:rFonts w:ascii="Times New Roman" w:hAnsi="Times New Roman" w:cs="Times New Roman"/>
-          <w:sz w:val="24"/>
-          <w:szCs w:val="24"/>
-          <w:lang w:val="es-MX"/>
-        </w:rPr>
-        <w:t>):</w:t>
-      </w:r>
-    </w:p>
-    <w:p>
-      <w:pPr>
-        <w:ind w:left="720"/>
-        <w:jc w:val="both"/>
-        <w:rPr>
-          <w:rFonts w:ascii="Times New Roman" w:hAnsi="Times New Roman" w:cs="Times New Roman"/>
-          <w:sz w:val="24"/>
-          <w:szCs w:val="24"/>
-          <w:lang w:val="es-MX"/>
-        </w:rPr>
-      </w:pPr>
-      <w:r>
-        <w:rPr>
-          <w:rFonts w:ascii="Times New Roman" w:hAnsi="Times New Roman" w:cs="Times New Roman"/>
-          <w:sz w:val="24"/>
-          <w:szCs w:val="24"/>
-          <w:lang w:val="es-MX"/>
-        </w:rPr>
-        <w:t>Controla el disparo del cañón, creando y lanzando un nuevo proyectil.</w:t>
-      </w:r>
-    </w:p>
-    <w:p>
-      <w:pPr>
-        <w:jc w:val="both"/>
+        <w:t xml:space="preserve">Clase </w:t>
+      </w:r>
+      <w:proofErr w:type="spellStart"/>
+      <w:r>
         <w:rPr>
           <w:rFonts w:ascii="Times New Roman" w:hAnsi="Times New Roman" w:cs="Times New Roman"/>
           <w:b/>
@@ -5048,8 +4807,325 @@
           <w:szCs w:val="28"/>
           <w:lang w:val="es-MX"/>
         </w:rPr>
-      </w:pPr>
-      <w:r>
+        <w:t>PoderEspecial</w:t>
+      </w:r>
+      <w:proofErr w:type="spellEnd"/>
+    </w:p>
+    <w:p>
+      <w:pPr>
+        <w:jc w:val="both"/>
+        <w:rPr>
+          <w:rFonts w:ascii="Times New Roman" w:hAnsi="Times New Roman" w:cs="Times New Roman"/>
+          <w:sz w:val="24"/>
+          <w:szCs w:val="24"/>
+          <w:lang w:val="es-MX"/>
+        </w:rPr>
+      </w:pPr>
+      <w:r>
+        <w:rPr>
+          <w:rFonts w:ascii="Times New Roman" w:hAnsi="Times New Roman" w:cs="Times New Roman"/>
+          <w:sz w:val="24"/>
+          <w:szCs w:val="24"/>
+          <w:lang w:val="es-MX"/>
+        </w:rPr>
+        <w:t xml:space="preserve">La clase </w:t>
+      </w:r>
+      <w:proofErr w:type="spellStart"/>
+      <w:r>
+        <w:rPr>
+          <w:rFonts w:ascii="Times New Roman" w:hAnsi="Times New Roman" w:cs="Times New Roman"/>
+          <w:sz w:val="24"/>
+          <w:szCs w:val="24"/>
+          <w:lang w:val="es-MX"/>
+        </w:rPr>
+        <w:t>PoderEspecial</w:t>
+      </w:r>
+      <w:proofErr w:type="spellEnd"/>
+      <w:r>
+        <w:rPr>
+          <w:rFonts w:ascii="Times New Roman" w:hAnsi="Times New Roman" w:cs="Times New Roman"/>
+          <w:sz w:val="24"/>
+          <w:szCs w:val="24"/>
+          <w:lang w:val="es-MX"/>
+        </w:rPr>
+        <w:t xml:space="preserve"> define y gestiona los poderes especiales del jugador, permitiendo su activación y desactivación durante el juego.</w:t>
+      </w:r>
+    </w:p>
+    <w:p>
+      <w:pPr>
+        <w:jc w:val="both"/>
+        <w:rPr>
+          <w:rFonts w:ascii="Times New Roman" w:hAnsi="Times New Roman" w:cs="Times New Roman"/>
+          <w:sz w:val="24"/>
+          <w:szCs w:val="24"/>
+          <w:lang w:val="es-MX"/>
+        </w:rPr>
+      </w:pPr>
+      <w:r>
+        <w:rPr>
+          <w:rFonts w:ascii="Times New Roman" w:hAnsi="Times New Roman" w:cs="Times New Roman"/>
+          <w:b/>
+          <w:bCs/>
+          <w:sz w:val="24"/>
+          <w:szCs w:val="24"/>
+          <w:lang w:val="es-MX"/>
+        </w:rPr>
+        <w:t>Atributos</w:t>
+      </w:r>
+      <w:r>
+        <w:rPr>
+          <w:rFonts w:ascii="Times New Roman" w:hAnsi="Times New Roman" w:cs="Times New Roman"/>
+          <w:sz w:val="24"/>
+          <w:szCs w:val="24"/>
+          <w:lang w:val="es-MX"/>
+        </w:rPr>
+        <w:t>:</w:t>
+      </w:r>
+    </w:p>
+    <w:p>
+      <w:pPr>
+        <w:ind w:left="720"/>
+        <w:jc w:val="both"/>
+        <w:rPr>
+          <w:rFonts w:ascii="Times New Roman" w:hAnsi="Times New Roman" w:cs="Times New Roman"/>
+          <w:sz w:val="24"/>
+          <w:szCs w:val="24"/>
+          <w:lang w:val="es-MX"/>
+        </w:rPr>
+      </w:pPr>
+      <w:proofErr w:type="spellStart"/>
+      <w:r>
+        <w:rPr>
+          <w:rFonts w:ascii="Times New Roman" w:hAnsi="Times New Roman" w:cs="Times New Roman"/>
+          <w:sz w:val="24"/>
+          <w:szCs w:val="24"/>
+          <w:lang w:val="es-MX"/>
+        </w:rPr>
+        <w:t>string</w:t>
+      </w:r>
+      <w:proofErr w:type="spellEnd"/>
+      <w:r>
+        <w:rPr>
+          <w:rFonts w:ascii="Times New Roman" w:hAnsi="Times New Roman" w:cs="Times New Roman"/>
+          <w:sz w:val="24"/>
+          <w:szCs w:val="24"/>
+          <w:lang w:val="es-MX"/>
+        </w:rPr>
+        <w:t xml:space="preserve"> nombre: Nombre del poder especial.</w:t>
+      </w:r>
+    </w:p>
+    <w:p>
+      <w:pPr>
+        <w:ind w:left="720"/>
+        <w:jc w:val="both"/>
+        <w:rPr>
+          <w:rFonts w:ascii="Times New Roman" w:hAnsi="Times New Roman" w:cs="Times New Roman"/>
+          <w:sz w:val="24"/>
+          <w:szCs w:val="24"/>
+          <w:lang w:val="es-MX"/>
+        </w:rPr>
+      </w:pPr>
+      <w:proofErr w:type="spellStart"/>
+      <w:r>
+        <w:rPr>
+          <w:rFonts w:ascii="Times New Roman" w:hAnsi="Times New Roman" w:cs="Times New Roman"/>
+          <w:sz w:val="24"/>
+          <w:szCs w:val="24"/>
+          <w:lang w:val="es-MX"/>
+        </w:rPr>
+        <w:t>int</w:t>
+      </w:r>
+      <w:proofErr w:type="spellEnd"/>
+      <w:r>
+        <w:rPr>
+          <w:rFonts w:ascii="Times New Roman" w:hAnsi="Times New Roman" w:cs="Times New Roman"/>
+          <w:sz w:val="24"/>
+          <w:szCs w:val="24"/>
+          <w:lang w:val="es-MX"/>
+        </w:rPr>
+        <w:t xml:space="preserve"> duración: Duración del poder especial en tiempo de juego.</w:t>
+      </w:r>
+    </w:p>
+    <w:p>
+      <w:pPr>
+        <w:jc w:val="both"/>
+        <w:rPr>
+          <w:rFonts w:ascii="Times New Roman" w:hAnsi="Times New Roman" w:cs="Times New Roman"/>
+          <w:sz w:val="24"/>
+          <w:szCs w:val="24"/>
+          <w:lang w:val="es-MX"/>
+        </w:rPr>
+      </w:pPr>
+      <w:r>
+        <w:rPr>
+          <w:rFonts w:ascii="Times New Roman" w:hAnsi="Times New Roman" w:cs="Times New Roman"/>
+          <w:b/>
+          <w:bCs/>
+          <w:sz w:val="24"/>
+          <w:szCs w:val="24"/>
+          <w:lang w:val="es-MX"/>
+        </w:rPr>
+        <w:t>Métodos</w:t>
+      </w:r>
+      <w:r>
+        <w:rPr>
+          <w:rFonts w:ascii="Times New Roman" w:hAnsi="Times New Roman" w:cs="Times New Roman"/>
+          <w:sz w:val="24"/>
+          <w:szCs w:val="24"/>
+          <w:lang w:val="es-MX"/>
+        </w:rPr>
+        <w:t>:</w:t>
+      </w:r>
+    </w:p>
+    <w:p>
+      <w:pPr>
+        <w:ind w:firstLine="720"/>
+        <w:jc w:val="both"/>
+        <w:rPr>
+          <w:rFonts w:ascii="Times New Roman" w:hAnsi="Times New Roman" w:cs="Times New Roman"/>
+          <w:sz w:val="24"/>
+          <w:szCs w:val="24"/>
+          <w:lang w:val="es-MX"/>
+        </w:rPr>
+      </w:pPr>
+      <w:proofErr w:type="spellStart"/>
+      <w:r>
+        <w:rPr>
+          <w:rFonts w:ascii="Times New Roman" w:hAnsi="Times New Roman" w:cs="Times New Roman"/>
+          <w:sz w:val="24"/>
+          <w:szCs w:val="24"/>
+          <w:lang w:val="es-MX"/>
+        </w:rPr>
+        <w:t>void</w:t>
+      </w:r>
+      <w:proofErr w:type="spellEnd"/>
+      <w:r>
+        <w:rPr>
+          <w:rFonts w:ascii="Times New Roman" w:hAnsi="Times New Roman" w:cs="Times New Roman"/>
+          <w:sz w:val="24"/>
+          <w:szCs w:val="24"/>
+          <w:lang w:val="es-MX"/>
+        </w:rPr>
+        <w:t xml:space="preserve"> </w:t>
+      </w:r>
+      <w:proofErr w:type="gramStart"/>
+      <w:r>
+        <w:rPr>
+          <w:rFonts w:ascii="Times New Roman" w:hAnsi="Times New Roman" w:cs="Times New Roman"/>
+          <w:sz w:val="24"/>
+          <w:szCs w:val="24"/>
+          <w:lang w:val="es-MX"/>
+        </w:rPr>
+        <w:t>activar(</w:t>
+      </w:r>
+      <w:proofErr w:type="gramEnd"/>
+      <w:r>
+        <w:rPr>
+          <w:rFonts w:ascii="Times New Roman" w:hAnsi="Times New Roman" w:cs="Times New Roman"/>
+          <w:sz w:val="24"/>
+          <w:szCs w:val="24"/>
+          <w:lang w:val="es-MX"/>
+        </w:rPr>
+        <w:t>):</w:t>
+      </w:r>
+    </w:p>
+    <w:p>
+      <w:pPr>
+        <w:ind w:left="720"/>
+        <w:jc w:val="both"/>
+        <w:rPr>
+          <w:rFonts w:ascii="Times New Roman" w:hAnsi="Times New Roman" w:cs="Times New Roman"/>
+          <w:sz w:val="24"/>
+          <w:szCs w:val="24"/>
+          <w:lang w:val="es-MX"/>
+        </w:rPr>
+      </w:pPr>
+      <w:r>
+        <w:rPr>
+          <w:rFonts w:ascii="Times New Roman" w:hAnsi="Times New Roman" w:cs="Times New Roman"/>
+          <w:sz w:val="24"/>
+          <w:szCs w:val="24"/>
+          <w:lang w:val="es-MX"/>
+        </w:rPr>
+        <w:t>Activa el poder especial, aplicando sus efectos.</w:t>
+      </w:r>
+    </w:p>
+    <w:p>
+      <w:pPr>
+        <w:ind w:left="720"/>
+        <w:jc w:val="both"/>
+        <w:rPr>
+          <w:rFonts w:ascii="Times New Roman" w:hAnsi="Times New Roman" w:cs="Times New Roman"/>
+          <w:sz w:val="24"/>
+          <w:szCs w:val="24"/>
+          <w:lang w:val="es-MX"/>
+        </w:rPr>
+      </w:pPr>
+      <w:proofErr w:type="spellStart"/>
+      <w:r>
+        <w:rPr>
+          <w:rFonts w:ascii="Times New Roman" w:hAnsi="Times New Roman" w:cs="Times New Roman"/>
+          <w:sz w:val="24"/>
+          <w:szCs w:val="24"/>
+          <w:lang w:val="es-MX"/>
+        </w:rPr>
+        <w:t>void</w:t>
+      </w:r>
+      <w:proofErr w:type="spellEnd"/>
+      <w:r>
+        <w:rPr>
+          <w:rFonts w:ascii="Times New Roman" w:hAnsi="Times New Roman" w:cs="Times New Roman"/>
+          <w:sz w:val="24"/>
+          <w:szCs w:val="24"/>
+          <w:lang w:val="es-MX"/>
+        </w:rPr>
+        <w:t xml:space="preserve"> </w:t>
+      </w:r>
+      <w:proofErr w:type="gramStart"/>
+      <w:r>
+        <w:rPr>
+          <w:rFonts w:ascii="Times New Roman" w:hAnsi="Times New Roman" w:cs="Times New Roman"/>
+          <w:sz w:val="24"/>
+          <w:szCs w:val="24"/>
+          <w:lang w:val="es-MX"/>
+        </w:rPr>
+        <w:t>desactivar(</w:t>
+      </w:r>
+      <w:proofErr w:type="gramEnd"/>
+      <w:r>
+        <w:rPr>
+          <w:rFonts w:ascii="Times New Roman" w:hAnsi="Times New Roman" w:cs="Times New Roman"/>
+          <w:sz w:val="24"/>
+          <w:szCs w:val="24"/>
+          <w:lang w:val="es-MX"/>
+        </w:rPr>
+        <w:t>):</w:t>
+      </w:r>
+    </w:p>
+    <w:p>
+      <w:pPr>
+        <w:ind w:left="720"/>
+        <w:jc w:val="both"/>
+        <w:rPr>
+          <w:rFonts w:ascii="Times New Roman" w:hAnsi="Times New Roman" w:cs="Times New Roman"/>
+          <w:sz w:val="24"/>
+          <w:szCs w:val="24"/>
+          <w:lang w:val="es-MX"/>
+        </w:rPr>
+      </w:pPr>
+      <w:r>
+        <w:rPr>
+          <w:rFonts w:ascii="Times New Roman" w:hAnsi="Times New Roman" w:cs="Times New Roman"/>
+          <w:sz w:val="24"/>
+          <w:szCs w:val="24"/>
+          <w:lang w:val="es-MX"/>
+        </w:rPr>
+        <w:t>Desactiva el poder especial, eliminando sus efectos.</w:t>
+      </w:r>
+    </w:p>
+    <w:p>
+      <w:pPr>
+        <w:jc w:val="both"/>
         <w:rPr>
           <w:rFonts w:ascii="Times New Roman" w:hAnsi="Times New Roman" w:cs="Times New Roman"/>
           <w:b/>
@@ -5058,9 +5134,7 @@
           <w:szCs w:val="28"/>
           <w:lang w:val="es-MX"/>
         </w:rPr>
-        <w:t xml:space="preserve">Clase </w:t>
-      </w:r>
-      <w:proofErr w:type="spellStart"/>
+      </w:pPr>
       <w:r>
         <w:rPr>
           <w:rFonts w:ascii="Times New Roman" w:hAnsi="Times New Roman" w:cs="Times New Roman"/>
@@ -5070,143 +5144,60 @@
           <w:szCs w:val="28"/>
           <w:lang w:val="es-MX"/>
         </w:rPr>
-        <w:t>PoderEspecial</w:t>
-      </w:r>
-      <w:proofErr w:type="spellEnd"/>
-    </w:p>
-    <w:p>
-      <w:pPr>
-        <w:jc w:val="both"/>
-        <w:rPr>
-          <w:rFonts w:ascii="Times New Roman" w:hAnsi="Times New Roman" w:cs="Times New Roman"/>
-          <w:sz w:val="24"/>
-          <w:szCs w:val="24"/>
-          <w:lang w:val="es-MX"/>
-        </w:rPr>
-      </w:pPr>
-      <w:r>
-        <w:rPr>
-          <w:rFonts w:ascii="Times New Roman" w:hAnsi="Times New Roman" w:cs="Times New Roman"/>
-          <w:sz w:val="24"/>
-          <w:szCs w:val="24"/>
-          <w:lang w:val="es-MX"/>
-        </w:rPr>
-        <w:t xml:space="preserve">La clase </w:t>
-      </w:r>
-      <w:proofErr w:type="spellStart"/>
-      <w:r>
-        <w:rPr>
-          <w:rFonts w:ascii="Times New Roman" w:hAnsi="Times New Roman" w:cs="Times New Roman"/>
-          <w:sz w:val="24"/>
-          <w:szCs w:val="24"/>
-          <w:lang w:val="es-MX"/>
-        </w:rPr>
-        <w:t>PoderEspecial</w:t>
-      </w:r>
-      <w:proofErr w:type="spellEnd"/>
-      <w:r>
-        <w:rPr>
-          <w:rFonts w:ascii="Times New Roman" w:hAnsi="Times New Roman" w:cs="Times New Roman"/>
-          <w:sz w:val="24"/>
-          <w:szCs w:val="24"/>
-          <w:lang w:val="es-MX"/>
-        </w:rPr>
-        <w:t xml:space="preserve"> define y gestiona los poderes especiales del jugador, permitiendo su activación y desactivación durante el juego.</w:t>
-      </w:r>
-    </w:p>
-    <w:p>
-      <w:pPr>
-        <w:jc w:val="both"/>
-        <w:rPr>
-          <w:rFonts w:ascii="Times New Roman" w:hAnsi="Times New Roman" w:cs="Times New Roman"/>
-          <w:sz w:val="24"/>
-          <w:szCs w:val="24"/>
-          <w:lang w:val="es-MX"/>
-        </w:rPr>
-      </w:pPr>
+        <w:t xml:space="preserve">Clase </w:t>
+      </w:r>
+      <w:proofErr w:type="spellStart"/>
       <w:r>
         <w:rPr>
           <w:rFonts w:ascii="Times New Roman" w:hAnsi="Times New Roman" w:cs="Times New Roman"/>
           <w:b/>
           <w:bCs/>
-          <w:sz w:val="24"/>
-          <w:szCs w:val="24"/>
-          <w:lang w:val="es-MX"/>
-        </w:rPr>
-        <w:t>Atributos</w:t>
-      </w:r>
-      <w:r>
-        <w:rPr>
-          <w:rFonts w:ascii="Times New Roman" w:hAnsi="Times New Roman" w:cs="Times New Roman"/>
-          <w:sz w:val="24"/>
-          <w:szCs w:val="24"/>
-          <w:lang w:val="es-MX"/>
-        </w:rPr>
-        <w:t>:</w:t>
-      </w:r>
-    </w:p>
-    <w:p>
-      <w:pPr>
-        <w:ind w:left="720"/>
-        <w:jc w:val="both"/>
-        <w:rPr>
-          <w:rFonts w:ascii="Times New Roman" w:hAnsi="Times New Roman" w:cs="Times New Roman"/>
-          <w:sz w:val="24"/>
-          <w:szCs w:val="24"/>
-          <w:lang w:val="es-MX"/>
-        </w:rPr>
-      </w:pPr>
-      <w:proofErr w:type="spellStart"/>
-      <w:r>
-        <w:rPr>
-          <w:rFonts w:ascii="Times New Roman" w:hAnsi="Times New Roman" w:cs="Times New Roman"/>
-          <w:sz w:val="24"/>
-          <w:szCs w:val="24"/>
-          <w:lang w:val="es-MX"/>
-        </w:rPr>
-        <w:t>string</w:t>
-      </w:r>
-      <w:proofErr w:type="spellEnd"/>
-      <w:r>
-        <w:rPr>
-          <w:rFonts w:ascii="Times New Roman" w:hAnsi="Times New Roman" w:cs="Times New Roman"/>
-          <w:sz w:val="24"/>
-          <w:szCs w:val="24"/>
-          <w:lang w:val="es-MX"/>
-        </w:rPr>
-        <w:t xml:space="preserve"> nombre: Nombre del poder especial.</w:t>
-      </w:r>
-    </w:p>
-    <w:p>
-      <w:pPr>
-        <w:ind w:left="720"/>
-        <w:jc w:val="both"/>
-        <w:rPr>
-          <w:rFonts w:ascii="Times New Roman" w:hAnsi="Times New Roman" w:cs="Times New Roman"/>
-          <w:sz w:val="24"/>
-          <w:szCs w:val="24"/>
-          <w:lang w:val="es-MX"/>
-        </w:rPr>
-      </w:pPr>
-      <w:proofErr w:type="spellStart"/>
-      <w:r>
-        <w:rPr>
-          <w:rFonts w:ascii="Times New Roman" w:hAnsi="Times New Roman" w:cs="Times New Roman"/>
-          <w:sz w:val="24"/>
-          <w:szCs w:val="24"/>
-          <w:lang w:val="es-MX"/>
-        </w:rPr>
-        <w:t>int</w:t>
-      </w:r>
-      <w:proofErr w:type="spellEnd"/>
-      <w:r>
-        <w:rPr>
-          <w:rFonts w:ascii="Times New Roman" w:hAnsi="Times New Roman" w:cs="Times New Roman"/>
-          <w:sz w:val="24"/>
-          <w:szCs w:val="24"/>
-          <w:lang w:val="es-MX"/>
-        </w:rPr>
-        <w:t xml:space="preserve"> duración: Duración del poder especial en tiempo de juego.</w:t>
+          <w:sz w:val="28"/>
+          <w:szCs w:val="28"/>
+          <w:lang w:val="es-MX"/>
+        </w:rPr>
+        <w:t>Fisica</w:t>
+      </w:r>
+      <w:proofErr w:type="spellEnd"/>
+    </w:p>
+    <w:p>
+      <w:pPr>
+        <w:jc w:val="both"/>
+        <w:rPr>
+          <w:rFonts w:ascii="Times New Roman" w:hAnsi="Times New Roman" w:cs="Times New Roman"/>
+          <w:sz w:val="24"/>
+          <w:szCs w:val="24"/>
+          <w:lang w:val="es-MX"/>
+        </w:rPr>
+      </w:pPr>
+      <w:r>
+        <w:rPr>
+          <w:rFonts w:ascii="Times New Roman" w:hAnsi="Times New Roman" w:cs="Times New Roman"/>
+          <w:sz w:val="24"/>
+          <w:szCs w:val="24"/>
+          <w:lang w:val="es-MX"/>
+        </w:rPr>
+        <w:t xml:space="preserve">La clase </w:t>
+      </w:r>
+      <w:proofErr w:type="spellStart"/>
+      <w:r>
+        <w:rPr>
+          <w:rFonts w:ascii="Times New Roman" w:hAnsi="Times New Roman" w:cs="Times New Roman"/>
+          <w:sz w:val="24"/>
+          <w:szCs w:val="24"/>
+          <w:lang w:val="es-MX"/>
+        </w:rPr>
+        <w:t>Fisica</w:t>
+      </w:r>
+      <w:proofErr w:type="spellEnd"/>
+      <w:r>
+        <w:rPr>
+          <w:rFonts w:ascii="Times New Roman" w:hAnsi="Times New Roman" w:cs="Times New Roman"/>
+          <w:sz w:val="24"/>
+          <w:szCs w:val="24"/>
+          <w:lang w:val="es-MX"/>
+        </w:rPr>
+        <w:t xml:space="preserve"> maneja la física de los movimientos y disparos en el juego. Proporciona métodos para aplicar diferentes tipos de movimientos a los objetos.</w:t>
       </w:r>
     </w:p>
     <w:p>
@@ -5228,7 +5219,7 @@
           <w:szCs w:val="24"/>
           <w:lang w:val="es-MX"/>
         </w:rPr>
-        <w:t>Métodos</w:t>
+        <w:t>Atributos</w:t>
       </w:r>
       <w:r>
         <w:rPr>
@@ -5242,7 +5233,79 @@
     </w:p>
     <w:p>
       <w:pPr>
-        <w:ind w:firstLine="720"/>
+        <w:ind w:left="720"/>
+        <w:jc w:val="both"/>
+        <w:rPr>
+          <w:rFonts w:ascii="Times New Roman" w:hAnsi="Times New Roman" w:cs="Times New Roman"/>
+          <w:sz w:val="24"/>
+          <w:szCs w:val="24"/>
+          <w:lang w:val="es-MX"/>
+        </w:rPr>
+      </w:pPr>
+      <w:proofErr w:type="spellStart"/>
+      <w:r>
+        <w:rPr>
+          <w:rFonts w:ascii="Times New Roman" w:hAnsi="Times New Roman" w:cs="Times New Roman"/>
+          <w:sz w:val="24"/>
+          <w:szCs w:val="24"/>
+          <w:lang w:val="es-MX"/>
+        </w:rPr>
+        <w:t>string</w:t>
+      </w:r>
+      <w:proofErr w:type="spellEnd"/>
+      <w:r>
+        <w:rPr>
+          <w:rFonts w:ascii="Times New Roman" w:hAnsi="Times New Roman" w:cs="Times New Roman"/>
+          <w:sz w:val="24"/>
+          <w:szCs w:val="24"/>
+          <w:lang w:val="es-MX"/>
+        </w:rPr>
+        <w:t xml:space="preserve"> </w:t>
+      </w:r>
+      <w:proofErr w:type="spellStart"/>
+      <w:r>
+        <w:rPr>
+          <w:rFonts w:ascii="Times New Roman" w:hAnsi="Times New Roman" w:cs="Times New Roman"/>
+          <w:sz w:val="24"/>
+          <w:szCs w:val="24"/>
+          <w:lang w:val="es-MX"/>
+        </w:rPr>
+        <w:t>tipoMovimiento</w:t>
+      </w:r>
+      <w:proofErr w:type="spellEnd"/>
+      <w:r>
+        <w:rPr>
+          <w:rFonts w:ascii="Times New Roman" w:hAnsi="Times New Roman" w:cs="Times New Roman"/>
+          <w:sz w:val="24"/>
+          <w:szCs w:val="24"/>
+          <w:lang w:val="es-MX"/>
+        </w:rPr>
+        <w:t>: Tipo de movimiento aplicado (</w:t>
+      </w:r>
+      <w:proofErr w:type="spellStart"/>
+      <w:r>
+        <w:rPr>
+          <w:rFonts w:ascii="Times New Roman" w:hAnsi="Times New Roman" w:cs="Times New Roman"/>
+          <w:sz w:val="24"/>
+          <w:szCs w:val="24"/>
+          <w:lang w:val="es-MX"/>
+        </w:rPr>
+        <w:t>e.g</w:t>
+      </w:r>
+      <w:proofErr w:type="spellEnd"/>
+      <w:r>
+        <w:rPr>
+          <w:rFonts w:ascii="Times New Roman" w:hAnsi="Times New Roman" w:cs="Times New Roman"/>
+          <w:sz w:val="24"/>
+          <w:szCs w:val="24"/>
+          <w:lang w:val="es-MX"/>
+        </w:rPr>
+        <w:t>., "vertical", "zigzag").</w:t>
+      </w:r>
+    </w:p>
+    <w:p>
+      <w:pPr>
+        <w:ind w:left="720"/>
         <w:jc w:val="both"/>
         <w:rPr>
           <w:rFonts w:ascii="Times New Roman" w:hAnsi="Times New Roman" w:cs="Times New Roman"/>
@@ -5260,7 +5323,103 @@
           <w:lang w:val="es-MX"/>
         </w:rPr>
         <w:lastRenderedPageBreak/>
-        <w:t>void</w:t>
+        <w:t>int</w:t>
+      </w:r>
+      <w:proofErr w:type="spellEnd"/>
+      <w:r>
+        <w:rPr>
+          <w:rFonts w:ascii="Times New Roman" w:hAnsi="Times New Roman" w:cs="Times New Roman"/>
+          <w:sz w:val="24"/>
+          <w:szCs w:val="24"/>
+          <w:lang w:val="es-MX"/>
+        </w:rPr>
+        <w:t xml:space="preserve"> velocidad: Velocidad del objeto en movimiento.</w:t>
+      </w:r>
+    </w:p>
+    <w:p>
+      <w:pPr>
+        <w:ind w:left="720"/>
+        <w:jc w:val="both"/>
+        <w:rPr>
+          <w:rFonts w:ascii="Times New Roman" w:hAnsi="Times New Roman" w:cs="Times New Roman"/>
+          <w:sz w:val="24"/>
+          <w:szCs w:val="24"/>
+          <w:lang w:val="es-MX"/>
+        </w:rPr>
+      </w:pPr>
+      <w:proofErr w:type="spellStart"/>
+      <w:r>
+        <w:rPr>
+          <w:rFonts w:ascii="Times New Roman" w:hAnsi="Times New Roman" w:cs="Times New Roman"/>
+          <w:sz w:val="24"/>
+          <w:szCs w:val="24"/>
+          <w:lang w:val="es-MX"/>
+        </w:rPr>
+        <w:t>int</w:t>
+      </w:r>
+      <w:proofErr w:type="spellEnd"/>
+      <w:r>
+        <w:rPr>
+          <w:rFonts w:ascii="Times New Roman" w:hAnsi="Times New Roman" w:cs="Times New Roman"/>
+          <w:sz w:val="24"/>
+          <w:szCs w:val="24"/>
+          <w:lang w:val="es-MX"/>
+        </w:rPr>
+        <w:t xml:space="preserve"> aceleración: Aceleración aplicada al objeto.</w:t>
+      </w:r>
+    </w:p>
+    <w:p>
+      <w:pPr>
+        <w:ind w:left="720"/>
+        <w:jc w:val="both"/>
+        <w:rPr>
+          <w:rFonts w:ascii="Times New Roman" w:hAnsi="Times New Roman" w:cs="Times New Roman"/>
+          <w:sz w:val="24"/>
+          <w:szCs w:val="24"/>
+          <w:lang w:val="es-MX"/>
+        </w:rPr>
+      </w:pPr>
+      <w:proofErr w:type="spellStart"/>
+      <w:r>
+        <w:rPr>
+          <w:rFonts w:ascii="Times New Roman" w:hAnsi="Times New Roman" w:cs="Times New Roman"/>
+          <w:sz w:val="24"/>
+          <w:szCs w:val="24"/>
+          <w:lang w:val="es-MX"/>
+        </w:rPr>
+        <w:t>int</w:t>
+      </w:r>
+      <w:proofErr w:type="spellEnd"/>
+      <w:r>
+        <w:rPr>
+          <w:rFonts w:ascii="Times New Roman" w:hAnsi="Times New Roman" w:cs="Times New Roman"/>
+          <w:sz w:val="24"/>
+          <w:szCs w:val="24"/>
+          <w:lang w:val="es-MX"/>
+        </w:rPr>
+        <w:t xml:space="preserve"> ángulo: Ángulo de movimiento del objeto (en caso de movimiento parabólico).</w:t>
+      </w:r>
+    </w:p>
+    <w:p>
+      <w:pPr>
+        <w:ind w:left="720"/>
+        <w:jc w:val="both"/>
+        <w:rPr>
+          <w:rFonts w:ascii="Times New Roman" w:hAnsi="Times New Roman" w:cs="Times New Roman"/>
+          <w:sz w:val="24"/>
+          <w:szCs w:val="24"/>
+          <w:lang w:val="es-MX"/>
+        </w:rPr>
+      </w:pPr>
+      <w:proofErr w:type="spellStart"/>
+      <w:r>
+        <w:rPr>
+          <w:rFonts w:ascii="Times New Roman" w:hAnsi="Times New Roman" w:cs="Times New Roman"/>
+          <w:sz w:val="24"/>
+          <w:szCs w:val="24"/>
+          <w:lang w:val="es-MX"/>
+        </w:rPr>
+        <w:t>int</w:t>
       </w:r>
       <w:proofErr w:type="spellEnd"/>
       <w:r>
@@ -5272,68 +5431,47 @@
         </w:rPr>
         <w:t xml:space="preserve"> </w:t>
       </w:r>
-      <w:proofErr w:type="gramStart"/>
-      <w:r>
-        <w:rPr>
-          <w:rFonts w:ascii="Times New Roman" w:hAnsi="Times New Roman" w:cs="Times New Roman"/>
-          <w:sz w:val="24"/>
-          <w:szCs w:val="24"/>
-          <w:lang w:val="es-MX"/>
-        </w:rPr>
-        <w:t>activar(</w:t>
-      </w:r>
-      <w:proofErr w:type="gramEnd"/>
-      <w:r>
-        <w:rPr>
-          <w:rFonts w:ascii="Times New Roman" w:hAnsi="Times New Roman" w:cs="Times New Roman"/>
-          <w:sz w:val="24"/>
-          <w:szCs w:val="24"/>
-          <w:lang w:val="es-MX"/>
-        </w:rPr>
-        <w:t>):</w:t>
-      </w:r>
-    </w:p>
-    <w:p>
-      <w:pPr>
-        <w:ind w:left="720"/>
-        <w:jc w:val="both"/>
-        <w:rPr>
-          <w:rFonts w:ascii="Times New Roman" w:hAnsi="Times New Roman" w:cs="Times New Roman"/>
-          <w:sz w:val="24"/>
-          <w:szCs w:val="24"/>
-          <w:lang w:val="es-MX"/>
-        </w:rPr>
-      </w:pPr>
-      <w:r>
-        <w:rPr>
-          <w:rFonts w:ascii="Times New Roman" w:hAnsi="Times New Roman" w:cs="Times New Roman"/>
-          <w:sz w:val="24"/>
-          <w:szCs w:val="24"/>
-          <w:lang w:val="es-MX"/>
-        </w:rPr>
-        <w:t>Activa el poder especial, aplicando sus efectos.</w:t>
-      </w:r>
-    </w:p>
-    <w:p>
-      <w:pPr>
-        <w:ind w:left="720"/>
-        <w:jc w:val="both"/>
-        <w:rPr>
-          <w:rFonts w:ascii="Times New Roman" w:hAnsi="Times New Roman" w:cs="Times New Roman"/>
-          <w:sz w:val="24"/>
-          <w:szCs w:val="24"/>
-          <w:lang w:val="es-MX"/>
-        </w:rPr>
-      </w:pPr>
-      <w:proofErr w:type="spellStart"/>
-      <w:r>
-        <w:rPr>
-          <w:rFonts w:ascii="Times New Roman" w:hAnsi="Times New Roman" w:cs="Times New Roman"/>
-          <w:sz w:val="24"/>
-          <w:szCs w:val="24"/>
-          <w:lang w:val="es-MX"/>
-        </w:rPr>
-        <w:t>void</w:t>
+      <w:proofErr w:type="spellStart"/>
+      <w:r>
+        <w:rPr>
+          <w:rFonts w:ascii="Times New Roman" w:hAnsi="Times New Roman" w:cs="Times New Roman"/>
+          <w:sz w:val="24"/>
+          <w:szCs w:val="24"/>
+          <w:lang w:val="es-MX"/>
+        </w:rPr>
+        <w:t>posiciónX</w:t>
+      </w:r>
+      <w:proofErr w:type="spellEnd"/>
+      <w:r>
+        <w:rPr>
+          <w:rFonts w:ascii="Times New Roman" w:hAnsi="Times New Roman" w:cs="Times New Roman"/>
+          <w:sz w:val="24"/>
+          <w:szCs w:val="24"/>
+          <w:lang w:val="es-MX"/>
+        </w:rPr>
+        <w:t>: Posición X actual del objeto.</w:t>
+      </w:r>
+    </w:p>
+    <w:p>
+      <w:pPr>
+        <w:ind w:left="720"/>
+        <w:jc w:val="both"/>
+        <w:rPr>
+          <w:rFonts w:ascii="Times New Roman" w:hAnsi="Times New Roman" w:cs="Times New Roman"/>
+          <w:sz w:val="24"/>
+          <w:szCs w:val="24"/>
+          <w:lang w:val="es-MX"/>
+        </w:rPr>
+      </w:pPr>
+      <w:proofErr w:type="spellStart"/>
+      <w:r>
+        <w:rPr>
+          <w:rFonts w:ascii="Times New Roman" w:hAnsi="Times New Roman" w:cs="Times New Roman"/>
+          <w:sz w:val="24"/>
+          <w:szCs w:val="24"/>
+          <w:lang w:val="es-MX"/>
+        </w:rPr>
+        <w:t>int</w:t>
       </w:r>
       <w:proofErr w:type="spellEnd"/>
       <w:r>
@@ -5345,51 +5483,38 @@
         </w:rPr>
         <w:t xml:space="preserve"> </w:t>
       </w:r>
-      <w:proofErr w:type="gramStart"/>
-      <w:r>
-        <w:rPr>
-          <w:rFonts w:ascii="Times New Roman" w:hAnsi="Times New Roman" w:cs="Times New Roman"/>
-          <w:sz w:val="24"/>
-          <w:szCs w:val="24"/>
-          <w:lang w:val="es-MX"/>
-        </w:rPr>
-        <w:t>desactivar(</w:t>
-      </w:r>
-      <w:proofErr w:type="gramEnd"/>
-      <w:r>
-        <w:rPr>
-          <w:rFonts w:ascii="Times New Roman" w:hAnsi="Times New Roman" w:cs="Times New Roman"/>
-          <w:sz w:val="24"/>
-          <w:szCs w:val="24"/>
-          <w:lang w:val="es-MX"/>
-        </w:rPr>
-        <w:t>):</w:t>
-      </w:r>
-    </w:p>
-    <w:p>
-      <w:pPr>
-        <w:ind w:left="720"/>
-        <w:jc w:val="both"/>
-        <w:rPr>
-          <w:rFonts w:ascii="Times New Roman" w:hAnsi="Times New Roman" w:cs="Times New Roman"/>
-          <w:sz w:val="24"/>
-          <w:szCs w:val="24"/>
-          <w:lang w:val="es-MX"/>
-        </w:rPr>
-      </w:pPr>
-      <w:r>
-        <w:rPr>
-          <w:rFonts w:ascii="Times New Roman" w:hAnsi="Times New Roman" w:cs="Times New Roman"/>
-          <w:sz w:val="24"/>
-          <w:szCs w:val="24"/>
-          <w:lang w:val="es-MX"/>
-        </w:rPr>
-        <w:t>Desactiva el poder especial, eliminando sus efectos.</w:t>
-      </w:r>
-    </w:p>
-    <w:p>
-      <w:pPr>
-        <w:jc w:val="both"/>
+      <w:proofErr w:type="spellStart"/>
+      <w:r>
+        <w:rPr>
+          <w:rFonts w:ascii="Times New Roman" w:hAnsi="Times New Roman" w:cs="Times New Roman"/>
+          <w:sz w:val="24"/>
+          <w:szCs w:val="24"/>
+          <w:lang w:val="es-MX"/>
+        </w:rPr>
+        <w:t>posiciónY</w:t>
+      </w:r>
+      <w:proofErr w:type="spellEnd"/>
+      <w:r>
+        <w:rPr>
+          <w:rFonts w:ascii="Times New Roman" w:hAnsi="Times New Roman" w:cs="Times New Roman"/>
+          <w:sz w:val="24"/>
+          <w:szCs w:val="24"/>
+          <w:lang w:val="es-MX"/>
+        </w:rPr>
+        <w:t>: Posición Y actual del objeto.</w:t>
+      </w:r>
+    </w:p>
+    <w:p>
+      <w:pPr>
+        <w:jc w:val="both"/>
+        <w:rPr>
+          <w:rFonts w:ascii="Times New Roman" w:hAnsi="Times New Roman" w:cs="Times New Roman"/>
+          <w:sz w:val="24"/>
+          <w:szCs w:val="24"/>
+          <w:lang w:val="es-MX"/>
+        </w:rPr>
+      </w:pPr>
+      <w:r>
         <w:rPr>
           <w:rFonts w:ascii="Times New Roman" w:hAnsi="Times New Roman" w:cs="Times New Roman"/>
           <w:b/>
@@ -5398,70 +5523,552 @@
           <w:szCs w:val="24"/>
           <w:lang w:val="es-MX"/>
         </w:rPr>
-      </w:pPr>
-      <w:r>
+        <w:t>Métodos</w:t>
+      </w:r>
+      <w:r>
+        <w:rPr>
+          <w:rFonts w:ascii="Times New Roman" w:hAnsi="Times New Roman" w:cs="Times New Roman"/>
+          <w:sz w:val="24"/>
+          <w:szCs w:val="24"/>
+          <w:lang w:val="es-MX"/>
+        </w:rPr>
+        <w:t>:</w:t>
+      </w:r>
+    </w:p>
+    <w:p>
+      <w:pPr>
+        <w:ind w:left="720"/>
+        <w:jc w:val="both"/>
+        <w:rPr>
+          <w:rFonts w:ascii="Times New Roman" w:hAnsi="Times New Roman" w:cs="Times New Roman"/>
+          <w:sz w:val="24"/>
+          <w:szCs w:val="24"/>
+          <w:lang w:val="es-MX"/>
+        </w:rPr>
+      </w:pPr>
+      <w:proofErr w:type="spellStart"/>
+      <w:r>
+        <w:rPr>
+          <w:rFonts w:ascii="Times New Roman" w:hAnsi="Times New Roman" w:cs="Times New Roman"/>
+          <w:sz w:val="24"/>
+          <w:szCs w:val="24"/>
+          <w:lang w:val="es-MX"/>
+        </w:rPr>
+        <w:t>void</w:t>
+      </w:r>
+      <w:proofErr w:type="spellEnd"/>
+      <w:r>
+        <w:rPr>
+          <w:rFonts w:ascii="Times New Roman" w:hAnsi="Times New Roman" w:cs="Times New Roman"/>
+          <w:sz w:val="24"/>
+          <w:szCs w:val="24"/>
+          <w:lang w:val="es-MX"/>
+        </w:rPr>
+        <w:t xml:space="preserve"> </w:t>
+      </w:r>
+      <w:proofErr w:type="spellStart"/>
+      <w:proofErr w:type="gramStart"/>
+      <w:r>
+        <w:rPr>
+          <w:rFonts w:ascii="Times New Roman" w:hAnsi="Times New Roman" w:cs="Times New Roman"/>
+          <w:sz w:val="24"/>
+          <w:szCs w:val="24"/>
+          <w:lang w:val="es-MX"/>
+        </w:rPr>
+        <w:t>aplicarFisica</w:t>
+      </w:r>
+      <w:proofErr w:type="spellEnd"/>
+      <w:r>
+        <w:rPr>
+          <w:rFonts w:ascii="Times New Roman" w:hAnsi="Times New Roman" w:cs="Times New Roman"/>
+          <w:sz w:val="24"/>
+          <w:szCs w:val="24"/>
+          <w:lang w:val="es-MX"/>
+        </w:rPr>
+        <w:t>(</w:t>
+      </w:r>
+      <w:proofErr w:type="gramEnd"/>
+      <w:r>
+        <w:rPr>
+          <w:rFonts w:ascii="Times New Roman" w:hAnsi="Times New Roman" w:cs="Times New Roman"/>
+          <w:sz w:val="24"/>
+          <w:szCs w:val="24"/>
+          <w:lang w:val="es-MX"/>
+        </w:rPr>
+        <w:t>):</w:t>
+      </w:r>
+    </w:p>
+    <w:p>
+      <w:pPr>
+        <w:ind w:left="720"/>
+        <w:jc w:val="both"/>
+        <w:rPr>
+          <w:rFonts w:ascii="Times New Roman" w:hAnsi="Times New Roman" w:cs="Times New Roman"/>
+          <w:sz w:val="24"/>
+          <w:szCs w:val="24"/>
+          <w:lang w:val="es-MX"/>
+        </w:rPr>
+      </w:pPr>
+      <w:r>
+        <w:rPr>
+          <w:rFonts w:ascii="Times New Roman" w:hAnsi="Times New Roman" w:cs="Times New Roman"/>
+          <w:sz w:val="24"/>
+          <w:szCs w:val="24"/>
+          <w:lang w:val="es-MX"/>
+        </w:rPr>
+        <w:t>Aplica la física correspondiente al objeto según su tipo de movimiento.</w:t>
+      </w:r>
+    </w:p>
+    <w:p>
+      <w:pPr>
+        <w:ind w:left="720"/>
+        <w:jc w:val="both"/>
+        <w:rPr>
+          <w:rFonts w:ascii="Times New Roman" w:hAnsi="Times New Roman" w:cs="Times New Roman"/>
+          <w:sz w:val="24"/>
+          <w:szCs w:val="24"/>
+          <w:lang w:val="es-MX"/>
+        </w:rPr>
+      </w:pPr>
+      <w:proofErr w:type="spellStart"/>
+      <w:r>
+        <w:rPr>
+          <w:rFonts w:ascii="Times New Roman" w:hAnsi="Times New Roman" w:cs="Times New Roman"/>
+          <w:sz w:val="24"/>
+          <w:szCs w:val="24"/>
+          <w:lang w:val="es-MX"/>
+        </w:rPr>
+        <w:t>void</w:t>
+      </w:r>
+      <w:proofErr w:type="spellEnd"/>
+      <w:r>
+        <w:rPr>
+          <w:rFonts w:ascii="Times New Roman" w:hAnsi="Times New Roman" w:cs="Times New Roman"/>
+          <w:sz w:val="24"/>
+          <w:szCs w:val="24"/>
+          <w:lang w:val="es-MX"/>
+        </w:rPr>
+        <w:t xml:space="preserve"> </w:t>
+      </w:r>
+      <w:proofErr w:type="spellStart"/>
+      <w:proofErr w:type="gramStart"/>
+      <w:r>
+        <w:rPr>
+          <w:rFonts w:ascii="Times New Roman" w:hAnsi="Times New Roman" w:cs="Times New Roman"/>
+          <w:sz w:val="24"/>
+          <w:szCs w:val="24"/>
+          <w:lang w:val="es-MX"/>
+        </w:rPr>
+        <w:t>moverVertical</w:t>
+      </w:r>
+      <w:proofErr w:type="spellEnd"/>
+      <w:r>
+        <w:rPr>
+          <w:rFonts w:ascii="Times New Roman" w:hAnsi="Times New Roman" w:cs="Times New Roman"/>
+          <w:sz w:val="24"/>
+          <w:szCs w:val="24"/>
+          <w:lang w:val="es-MX"/>
+        </w:rPr>
+        <w:t>(</w:t>
+      </w:r>
+      <w:proofErr w:type="gramEnd"/>
+      <w:r>
+        <w:rPr>
+          <w:rFonts w:ascii="Times New Roman" w:hAnsi="Times New Roman" w:cs="Times New Roman"/>
+          <w:sz w:val="24"/>
+          <w:szCs w:val="24"/>
+          <w:lang w:val="es-MX"/>
+        </w:rPr>
+        <w:t>):</w:t>
+      </w:r>
+    </w:p>
+    <w:p>
+      <w:pPr>
+        <w:ind w:left="720"/>
+        <w:jc w:val="both"/>
+        <w:rPr>
+          <w:rFonts w:ascii="Times New Roman" w:hAnsi="Times New Roman" w:cs="Times New Roman"/>
+          <w:sz w:val="24"/>
+          <w:szCs w:val="24"/>
+          <w:lang w:val="es-MX"/>
+        </w:rPr>
+      </w:pPr>
+      <w:r>
+        <w:rPr>
+          <w:rFonts w:ascii="Times New Roman" w:hAnsi="Times New Roman" w:cs="Times New Roman"/>
+          <w:sz w:val="24"/>
+          <w:szCs w:val="24"/>
+          <w:lang w:val="es-MX"/>
+        </w:rPr>
+        <w:t>Mueve el objeto verticalmente, actualizando su posición Y.</w:t>
+      </w:r>
+    </w:p>
+    <w:p>
+      <w:pPr>
+        <w:ind w:left="720"/>
+        <w:jc w:val="both"/>
+        <w:rPr>
+          <w:rFonts w:ascii="Times New Roman" w:hAnsi="Times New Roman" w:cs="Times New Roman"/>
+          <w:sz w:val="24"/>
+          <w:szCs w:val="24"/>
+          <w:lang w:val="es-MX"/>
+        </w:rPr>
+      </w:pPr>
+      <w:proofErr w:type="spellStart"/>
+      <w:r>
+        <w:rPr>
+          <w:rFonts w:ascii="Times New Roman" w:hAnsi="Times New Roman" w:cs="Times New Roman"/>
+          <w:sz w:val="24"/>
+          <w:szCs w:val="24"/>
+          <w:lang w:val="es-MX"/>
+        </w:rPr>
+        <w:t>void</w:t>
+      </w:r>
+      <w:proofErr w:type="spellEnd"/>
+      <w:r>
+        <w:rPr>
+          <w:rFonts w:ascii="Times New Roman" w:hAnsi="Times New Roman" w:cs="Times New Roman"/>
+          <w:sz w:val="24"/>
+          <w:szCs w:val="24"/>
+          <w:lang w:val="es-MX"/>
+        </w:rPr>
+        <w:t xml:space="preserve"> </w:t>
+      </w:r>
+      <w:proofErr w:type="spellStart"/>
+      <w:proofErr w:type="gramStart"/>
+      <w:r>
+        <w:rPr>
+          <w:rFonts w:ascii="Times New Roman" w:hAnsi="Times New Roman" w:cs="Times New Roman"/>
+          <w:sz w:val="24"/>
+          <w:szCs w:val="24"/>
+          <w:lang w:val="es-MX"/>
+        </w:rPr>
+        <w:t>moverZigzag</w:t>
+      </w:r>
+      <w:proofErr w:type="spellEnd"/>
+      <w:r>
+        <w:rPr>
+          <w:rFonts w:ascii="Times New Roman" w:hAnsi="Times New Roman" w:cs="Times New Roman"/>
+          <w:sz w:val="24"/>
+          <w:szCs w:val="24"/>
+          <w:lang w:val="es-MX"/>
+        </w:rPr>
+        <w:t>(</w:t>
+      </w:r>
+      <w:proofErr w:type="gramEnd"/>
+      <w:r>
+        <w:rPr>
+          <w:rFonts w:ascii="Times New Roman" w:hAnsi="Times New Roman" w:cs="Times New Roman"/>
+          <w:sz w:val="24"/>
+          <w:szCs w:val="24"/>
+          <w:lang w:val="es-MX"/>
+        </w:rPr>
+        <w:t>):</w:t>
+      </w:r>
+    </w:p>
+    <w:p>
+      <w:pPr>
+        <w:ind w:left="720"/>
+        <w:jc w:val="both"/>
+        <w:rPr>
+          <w:rFonts w:ascii="Times New Roman" w:hAnsi="Times New Roman" w:cs="Times New Roman"/>
+          <w:sz w:val="24"/>
+          <w:szCs w:val="24"/>
+          <w:lang w:val="es-MX"/>
+        </w:rPr>
+      </w:pPr>
+      <w:r>
+        <w:rPr>
+          <w:rFonts w:ascii="Times New Roman" w:hAnsi="Times New Roman" w:cs="Times New Roman"/>
+          <w:sz w:val="24"/>
+          <w:szCs w:val="24"/>
+          <w:lang w:val="es-MX"/>
+        </w:rPr>
+        <w:t>Mueve el objeto en zigzag, actualizando su posición X e Y.</w:t>
+      </w:r>
+    </w:p>
+    <w:p>
+      <w:pPr>
+        <w:ind w:left="720"/>
+        <w:jc w:val="both"/>
+        <w:rPr>
+          <w:rFonts w:ascii="Times New Roman" w:hAnsi="Times New Roman" w:cs="Times New Roman"/>
+          <w:sz w:val="24"/>
+          <w:szCs w:val="24"/>
+          <w:lang w:val="es-MX"/>
+        </w:rPr>
+      </w:pPr>
+      <w:proofErr w:type="spellStart"/>
+      <w:r>
+        <w:rPr>
+          <w:rFonts w:ascii="Times New Roman" w:hAnsi="Times New Roman" w:cs="Times New Roman"/>
+          <w:sz w:val="24"/>
+          <w:szCs w:val="24"/>
+          <w:lang w:val="es-MX"/>
+        </w:rPr>
+        <w:t>void</w:t>
+      </w:r>
+      <w:proofErr w:type="spellEnd"/>
+      <w:r>
+        <w:rPr>
+          <w:rFonts w:ascii="Times New Roman" w:hAnsi="Times New Roman" w:cs="Times New Roman"/>
+          <w:sz w:val="24"/>
+          <w:szCs w:val="24"/>
+          <w:lang w:val="es-MX"/>
+        </w:rPr>
+        <w:t xml:space="preserve"> </w:t>
+      </w:r>
+      <w:proofErr w:type="spellStart"/>
+      <w:proofErr w:type="gramStart"/>
+      <w:r>
+        <w:rPr>
+          <w:rFonts w:ascii="Times New Roman" w:hAnsi="Times New Roman" w:cs="Times New Roman"/>
+          <w:sz w:val="24"/>
+          <w:szCs w:val="24"/>
+          <w:lang w:val="es-MX"/>
+        </w:rPr>
+        <w:t>moverParabolico</w:t>
+      </w:r>
+      <w:proofErr w:type="spellEnd"/>
+      <w:r>
+        <w:rPr>
+          <w:rFonts w:ascii="Times New Roman" w:hAnsi="Times New Roman" w:cs="Times New Roman"/>
+          <w:sz w:val="24"/>
+          <w:szCs w:val="24"/>
+          <w:lang w:val="es-MX"/>
+        </w:rPr>
+        <w:t>(</w:t>
+      </w:r>
+      <w:proofErr w:type="gramEnd"/>
+      <w:r>
+        <w:rPr>
+          <w:rFonts w:ascii="Times New Roman" w:hAnsi="Times New Roman" w:cs="Times New Roman"/>
+          <w:sz w:val="24"/>
+          <w:szCs w:val="24"/>
+          <w:lang w:val="es-MX"/>
+        </w:rPr>
+        <w:t>):</w:t>
+      </w:r>
+    </w:p>
+    <w:p>
+      <w:pPr>
+        <w:ind w:left="720"/>
+        <w:jc w:val="both"/>
+        <w:rPr>
+          <w:rFonts w:ascii="Times New Roman" w:hAnsi="Times New Roman" w:cs="Times New Roman"/>
+          <w:sz w:val="24"/>
+          <w:szCs w:val="24"/>
+          <w:lang w:val="es-MX"/>
+        </w:rPr>
+      </w:pPr>
+      <w:r>
+        <w:rPr>
+          <w:rFonts w:ascii="Times New Roman" w:hAnsi="Times New Roman" w:cs="Times New Roman"/>
+          <w:sz w:val="24"/>
+          <w:szCs w:val="24"/>
+          <w:lang w:val="es-MX"/>
+        </w:rPr>
+        <w:t>Mueve el objeto parabólicamente, actualizando su posición X e Y basándose en un ángulo y aceleración.</w:t>
+      </w:r>
+    </w:p>
+    <w:p>
+      <w:pPr>
+        <w:ind w:left="720"/>
+        <w:jc w:val="both"/>
+        <w:rPr>
+          <w:rFonts w:ascii="Times New Roman" w:hAnsi="Times New Roman" w:cs="Times New Roman"/>
+          <w:sz w:val="24"/>
+          <w:szCs w:val="24"/>
+          <w:lang w:val="es-MX"/>
+        </w:rPr>
+      </w:pPr>
+      <w:proofErr w:type="spellStart"/>
+      <w:r>
+        <w:rPr>
+          <w:rFonts w:ascii="Times New Roman" w:hAnsi="Times New Roman" w:cs="Times New Roman"/>
+          <w:sz w:val="24"/>
+          <w:szCs w:val="24"/>
+          <w:lang w:val="es-MX"/>
+        </w:rPr>
+        <w:t>void</w:t>
+      </w:r>
+      <w:proofErr w:type="spellEnd"/>
+      <w:r>
+        <w:rPr>
+          <w:rFonts w:ascii="Times New Roman" w:hAnsi="Times New Roman" w:cs="Times New Roman"/>
+          <w:sz w:val="24"/>
+          <w:szCs w:val="24"/>
+          <w:lang w:val="es-MX"/>
+        </w:rPr>
+        <w:t xml:space="preserve"> </w:t>
+      </w:r>
+      <w:proofErr w:type="spellStart"/>
+      <w:proofErr w:type="gramStart"/>
+      <w:r>
+        <w:rPr>
+          <w:rFonts w:ascii="Times New Roman" w:hAnsi="Times New Roman" w:cs="Times New Roman"/>
+          <w:sz w:val="24"/>
+          <w:szCs w:val="24"/>
+          <w:lang w:val="es-MX"/>
+        </w:rPr>
+        <w:t>moverMRU</w:t>
+      </w:r>
+      <w:proofErr w:type="spellEnd"/>
+      <w:r>
+        <w:rPr>
+          <w:rFonts w:ascii="Times New Roman" w:hAnsi="Times New Roman" w:cs="Times New Roman"/>
+          <w:sz w:val="24"/>
+          <w:szCs w:val="24"/>
+          <w:lang w:val="es-MX"/>
+        </w:rPr>
+        <w:t>(</w:t>
+      </w:r>
+      <w:proofErr w:type="gramEnd"/>
+      <w:r>
+        <w:rPr>
+          <w:rFonts w:ascii="Times New Roman" w:hAnsi="Times New Roman" w:cs="Times New Roman"/>
+          <w:sz w:val="24"/>
+          <w:szCs w:val="24"/>
+          <w:lang w:val="es-MX"/>
+        </w:rPr>
+        <w:t>):</w:t>
+      </w:r>
+    </w:p>
+    <w:p>
+      <w:pPr>
+        <w:ind w:left="720"/>
+        <w:jc w:val="both"/>
+        <w:rPr>
+          <w:rFonts w:ascii="Times New Roman" w:hAnsi="Times New Roman" w:cs="Times New Roman"/>
+          <w:sz w:val="24"/>
+          <w:szCs w:val="24"/>
+          <w:lang w:val="es-MX"/>
+        </w:rPr>
+      </w:pPr>
+      <w:r>
+        <w:rPr>
+          <w:rFonts w:ascii="Times New Roman" w:hAnsi="Times New Roman" w:cs="Times New Roman"/>
+          <w:sz w:val="24"/>
+          <w:szCs w:val="24"/>
+          <w:lang w:val="es-MX"/>
+        </w:rPr>
+        <w:t>Mueve el objeto con Movimiento Rectilíneo Uniforme (MRU), actualizando su posición X e Y.</w:t>
+      </w:r>
+    </w:p>
+    <w:p>
+      <w:pPr>
+        <w:ind w:left="720"/>
+        <w:jc w:val="both"/>
+        <w:rPr>
+          <w:rFonts w:ascii="Times New Roman" w:hAnsi="Times New Roman" w:cs="Times New Roman"/>
+          <w:sz w:val="24"/>
+          <w:szCs w:val="24"/>
+          <w:lang w:val="es-MX"/>
+        </w:rPr>
+      </w:pPr>
+    </w:p>
+    <w:p>
+      <w:pPr>
+        <w:ind w:left="720"/>
+        <w:jc w:val="both"/>
+        <w:rPr>
+          <w:rFonts w:ascii="Times New Roman" w:hAnsi="Times New Roman" w:cs="Times New Roman"/>
+          <w:sz w:val="24"/>
+          <w:szCs w:val="24"/>
+          <w:lang w:val="es-MX"/>
+        </w:rPr>
+      </w:pPr>
+    </w:p>
+    <w:p>
+      <w:pPr>
+        <w:ind w:left="720"/>
+        <w:jc w:val="both"/>
+        <w:rPr>
+          <w:rFonts w:ascii="Times New Roman" w:hAnsi="Times New Roman" w:cs="Times New Roman"/>
+          <w:sz w:val="24"/>
+          <w:szCs w:val="24"/>
+          <w:lang w:val="es-MX"/>
+        </w:rPr>
+      </w:pPr>
+    </w:p>
+    <w:p>
+      <w:pPr>
+        <w:ind w:left="720"/>
+        <w:jc w:val="both"/>
+        <w:rPr>
+          <w:rFonts w:ascii="Times New Roman" w:hAnsi="Times New Roman" w:cs="Times New Roman"/>
+          <w:sz w:val="24"/>
+          <w:szCs w:val="24"/>
+          <w:lang w:val="es-MX"/>
+        </w:rPr>
+      </w:pPr>
+    </w:p>
+    <w:p>
+      <w:pPr>
+        <w:ind w:left="720"/>
+        <w:jc w:val="both"/>
+        <w:rPr>
+          <w:rFonts w:ascii="Times New Roman" w:hAnsi="Times New Roman" w:cs="Times New Roman"/>
+          <w:sz w:val="24"/>
+          <w:szCs w:val="24"/>
+          <w:lang w:val="es-MX"/>
+        </w:rPr>
+      </w:pPr>
+    </w:p>
+    <w:p>
+      <w:pPr>
+        <w:ind w:left="720"/>
+        <w:jc w:val="both"/>
+        <w:rPr>
+          <w:rFonts w:ascii="Times New Roman" w:hAnsi="Times New Roman" w:cs="Times New Roman"/>
+          <w:sz w:val="24"/>
+          <w:szCs w:val="24"/>
+          <w:lang w:val="es-MX"/>
+        </w:rPr>
+      </w:pPr>
+    </w:p>
+    <w:p>
+      <w:pPr>
+        <w:jc w:val="both"/>
         <w:rPr>
           <w:rFonts w:ascii="Times New Roman" w:hAnsi="Times New Roman" w:cs="Times New Roman"/>
           <w:b/>
           <w:bCs/>
-          <w:sz w:val="24"/>
-          <w:szCs w:val="24"/>
-          <w:lang w:val="es-MX"/>
-        </w:rPr>
-        <w:t xml:space="preserve">Clase </w:t>
-      </w:r>
-      <w:proofErr w:type="spellStart"/>
+          <w:sz w:val="28"/>
+          <w:szCs w:val="28"/>
+          <w:lang w:val="es-MX"/>
+        </w:rPr>
+      </w:pPr>
       <w:r>
         <w:rPr>
           <w:rFonts w:ascii="Times New Roman" w:hAnsi="Times New Roman" w:cs="Times New Roman"/>
           <w:b/>
           <w:bCs/>
-          <w:sz w:val="24"/>
-          <w:szCs w:val="24"/>
-          <w:lang w:val="es-MX"/>
-        </w:rPr>
-        <w:t>Fisica</w:t>
-      </w:r>
-      <w:proofErr w:type="spellEnd"/>
-    </w:p>
-    <w:p>
-      <w:pPr>
-        <w:jc w:val="both"/>
-        <w:rPr>
-          <w:rFonts w:ascii="Times New Roman" w:hAnsi="Times New Roman" w:cs="Times New Roman"/>
-          <w:sz w:val="24"/>
-          <w:szCs w:val="24"/>
-          <w:lang w:val="es-MX"/>
-        </w:rPr>
-      </w:pPr>
-      <w:r>
-        <w:rPr>
-          <w:rFonts w:ascii="Times New Roman" w:hAnsi="Times New Roman" w:cs="Times New Roman"/>
-          <w:sz w:val="24"/>
-          <w:szCs w:val="24"/>
-          <w:lang w:val="es-MX"/>
-        </w:rPr>
-        <w:t xml:space="preserve">La clase </w:t>
-      </w:r>
-      <w:proofErr w:type="spellStart"/>
-      <w:r>
-        <w:rPr>
-          <w:rFonts w:ascii="Times New Roman" w:hAnsi="Times New Roman" w:cs="Times New Roman"/>
-          <w:sz w:val="24"/>
-          <w:szCs w:val="24"/>
-          <w:lang w:val="es-MX"/>
-        </w:rPr>
-        <w:t>Fisica</w:t>
-      </w:r>
-      <w:proofErr w:type="spellEnd"/>
-      <w:r>
-        <w:rPr>
-          <w:rFonts w:ascii="Times New Roman" w:hAnsi="Times New Roman" w:cs="Times New Roman"/>
-          <w:sz w:val="24"/>
-          <w:szCs w:val="24"/>
-          <w:lang w:val="es-MX"/>
-        </w:rPr>
-        <w:t xml:space="preserve"> maneja la física de los movimientos y disparos en el juego. Proporciona métodos para aplicar diferentes tipos de movimientos a los objetos.</w:t>
+          <w:sz w:val="28"/>
+          <w:szCs w:val="28"/>
+          <w:lang w:val="es-MX"/>
+        </w:rPr>
+        <w:t>Clase Disparo</w:t>
+      </w:r>
+    </w:p>
+    <w:p>
+      <w:pPr>
+        <w:jc w:val="both"/>
+        <w:rPr>
+          <w:rFonts w:ascii="Times New Roman" w:hAnsi="Times New Roman" w:cs="Times New Roman"/>
+          <w:sz w:val="24"/>
+          <w:szCs w:val="24"/>
+          <w:lang w:val="es-MX"/>
+        </w:rPr>
+      </w:pPr>
+      <w:r>
+        <w:rPr>
+          <w:rFonts w:ascii="Times New Roman" w:hAnsi="Times New Roman" w:cs="Times New Roman"/>
+          <w:sz w:val="24"/>
+          <w:szCs w:val="24"/>
+          <w:lang w:val="es-MX"/>
+        </w:rPr>
+        <w:t>La clase Disparo define el comportamiento de los disparos en el juego, incluyendo su velocidad, daño y la física que los gobierna.</w:t>
       </w:r>
     </w:p>
     <w:p>
@@ -5514,78 +6121,6 @@
           <w:szCs w:val="24"/>
           <w:lang w:val="es-MX"/>
         </w:rPr>
-        <w:t>string</w:t>
-      </w:r>
-      <w:proofErr w:type="spellEnd"/>
-      <w:r>
-        <w:rPr>
-          <w:rFonts w:ascii="Times New Roman" w:hAnsi="Times New Roman" w:cs="Times New Roman"/>
-          <w:sz w:val="24"/>
-          <w:szCs w:val="24"/>
-          <w:lang w:val="es-MX"/>
-        </w:rPr>
-        <w:t xml:space="preserve"> </w:t>
-      </w:r>
-      <w:proofErr w:type="spellStart"/>
-      <w:r>
-        <w:rPr>
-          <w:rFonts w:ascii="Times New Roman" w:hAnsi="Times New Roman" w:cs="Times New Roman"/>
-          <w:sz w:val="24"/>
-          <w:szCs w:val="24"/>
-          <w:lang w:val="es-MX"/>
-        </w:rPr>
-        <w:t>tipoMovimiento</w:t>
-      </w:r>
-      <w:proofErr w:type="spellEnd"/>
-      <w:r>
-        <w:rPr>
-          <w:rFonts w:ascii="Times New Roman" w:hAnsi="Times New Roman" w:cs="Times New Roman"/>
-          <w:sz w:val="24"/>
-          <w:szCs w:val="24"/>
-          <w:lang w:val="es-MX"/>
-        </w:rPr>
-        <w:t>: Tipo de movimiento aplicado (</w:t>
-      </w:r>
-      <w:proofErr w:type="spellStart"/>
-      <w:r>
-        <w:rPr>
-          <w:rFonts w:ascii="Times New Roman" w:hAnsi="Times New Roman" w:cs="Times New Roman"/>
-          <w:sz w:val="24"/>
-          <w:szCs w:val="24"/>
-          <w:lang w:val="es-MX"/>
-        </w:rPr>
-        <w:t>e.g</w:t>
-      </w:r>
-      <w:proofErr w:type="spellEnd"/>
-      <w:r>
-        <w:rPr>
-          <w:rFonts w:ascii="Times New Roman" w:hAnsi="Times New Roman" w:cs="Times New Roman"/>
-          <w:sz w:val="24"/>
-          <w:szCs w:val="24"/>
-          <w:lang w:val="es-MX"/>
-        </w:rPr>
-        <w:t>., "vertical", "zigzag").</w:t>
-      </w:r>
-    </w:p>
-    <w:p>
-      <w:pPr>
-        <w:ind w:left="720"/>
-        <w:jc w:val="both"/>
-        <w:rPr>
-          <w:rFonts w:ascii="Times New Roman" w:hAnsi="Times New Roman" w:cs="Times New Roman"/>
-          <w:sz w:val="24"/>
-          <w:szCs w:val="24"/>
-          <w:lang w:val="es-MX"/>
-        </w:rPr>
-      </w:pPr>
-      <w:proofErr w:type="spellStart"/>
-      <w:r>
-        <w:rPr>
-          <w:rFonts w:ascii="Times New Roman" w:hAnsi="Times New Roman" w:cs="Times New Roman"/>
-          <w:sz w:val="24"/>
-          <w:szCs w:val="24"/>
-          <w:lang w:val="es-MX"/>
-        </w:rPr>
         <w:t>int</w:t>
       </w:r>
       <w:proofErr w:type="spellEnd"/>
@@ -5596,804 +6131,6 @@
           <w:szCs w:val="24"/>
           <w:lang w:val="es-MX"/>
         </w:rPr>
-        <w:t xml:space="preserve"> velocidad: Velocidad del objeto en movimiento.</w:t>
-      </w:r>
-    </w:p>
-    <w:p>
-      <w:pPr>
-        <w:ind w:left="720"/>
-        <w:jc w:val="both"/>
-        <w:rPr>
-          <w:rFonts w:ascii="Times New Roman" w:hAnsi="Times New Roman" w:cs="Times New Roman"/>
-          <w:sz w:val="24"/>
-          <w:szCs w:val="24"/>
-          <w:lang w:val="es-MX"/>
-        </w:rPr>
-      </w:pPr>
-      <w:proofErr w:type="spellStart"/>
-      <w:r>
-        <w:rPr>
-          <w:rFonts w:ascii="Times New Roman" w:hAnsi="Times New Roman" w:cs="Times New Roman"/>
-          <w:sz w:val="24"/>
-          <w:szCs w:val="24"/>
-          <w:lang w:val="es-MX"/>
-        </w:rPr>
-        <w:t>int</w:t>
-      </w:r>
-      <w:proofErr w:type="spellEnd"/>
-      <w:r>
-        <w:rPr>
-          <w:rFonts w:ascii="Times New Roman" w:hAnsi="Times New Roman" w:cs="Times New Roman"/>
-          <w:sz w:val="24"/>
-          <w:szCs w:val="24"/>
-          <w:lang w:val="es-MX"/>
-        </w:rPr>
-        <w:t xml:space="preserve"> aceleración: Aceleración aplicada al objeto.</w:t>
-      </w:r>
-    </w:p>
-    <w:p>
-      <w:pPr>
-        <w:ind w:left="720"/>
-        <w:jc w:val="both"/>
-        <w:rPr>
-          <w:rFonts w:ascii="Times New Roman" w:hAnsi="Times New Roman" w:cs="Times New Roman"/>
-          <w:sz w:val="24"/>
-          <w:szCs w:val="24"/>
-          <w:lang w:val="es-MX"/>
-        </w:rPr>
-      </w:pPr>
-      <w:proofErr w:type="spellStart"/>
-      <w:r>
-        <w:rPr>
-          <w:rFonts w:ascii="Times New Roman" w:hAnsi="Times New Roman" w:cs="Times New Roman"/>
-          <w:sz w:val="24"/>
-          <w:szCs w:val="24"/>
-          <w:lang w:val="es-MX"/>
-        </w:rPr>
-        <w:t>int</w:t>
-      </w:r>
-      <w:proofErr w:type="spellEnd"/>
-      <w:r>
-        <w:rPr>
-          <w:rFonts w:ascii="Times New Roman" w:hAnsi="Times New Roman" w:cs="Times New Roman"/>
-          <w:sz w:val="24"/>
-          <w:szCs w:val="24"/>
-          <w:lang w:val="es-MX"/>
-        </w:rPr>
-        <w:t xml:space="preserve"> ángulo: Ángulo de movimiento del objeto (en caso de movimiento parabólico).</w:t>
-      </w:r>
-    </w:p>
-    <w:p>
-      <w:pPr>
-        <w:ind w:left="720"/>
-        <w:jc w:val="both"/>
-        <w:rPr>
-          <w:rFonts w:ascii="Times New Roman" w:hAnsi="Times New Roman" w:cs="Times New Roman"/>
-          <w:sz w:val="24"/>
-          <w:szCs w:val="24"/>
-          <w:lang w:val="es-MX"/>
-        </w:rPr>
-      </w:pPr>
-      <w:proofErr w:type="spellStart"/>
-      <w:r>
-        <w:rPr>
-          <w:rFonts w:ascii="Times New Roman" w:hAnsi="Times New Roman" w:cs="Times New Roman"/>
-          <w:sz w:val="24"/>
-          <w:szCs w:val="24"/>
-          <w:lang w:val="es-MX"/>
-        </w:rPr>
-        <w:t>int</w:t>
-      </w:r>
-      <w:proofErr w:type="spellEnd"/>
-      <w:r>
-        <w:rPr>
-          <w:rFonts w:ascii="Times New Roman" w:hAnsi="Times New Roman" w:cs="Times New Roman"/>
-          <w:sz w:val="24"/>
-          <w:szCs w:val="24"/>
-          <w:lang w:val="es-MX"/>
-        </w:rPr>
-        <w:t xml:space="preserve"> </w:t>
-      </w:r>
-      <w:proofErr w:type="spellStart"/>
-      <w:r>
-        <w:rPr>
-          <w:rFonts w:ascii="Times New Roman" w:hAnsi="Times New Roman" w:cs="Times New Roman"/>
-          <w:sz w:val="24"/>
-          <w:szCs w:val="24"/>
-          <w:lang w:val="es-MX"/>
-        </w:rPr>
-        <w:t>posiciónX</w:t>
-      </w:r>
-      <w:proofErr w:type="spellEnd"/>
-      <w:r>
-        <w:rPr>
-          <w:rFonts w:ascii="Times New Roman" w:hAnsi="Times New Roman" w:cs="Times New Roman"/>
-          <w:sz w:val="24"/>
-          <w:szCs w:val="24"/>
-          <w:lang w:val="es-MX"/>
-        </w:rPr>
-        <w:t>: Posición X actual del objeto.</w:t>
-      </w:r>
-    </w:p>
-    <w:p>
-      <w:pPr>
-        <w:ind w:left="720"/>
-        <w:jc w:val="both"/>
-        <w:rPr>
-          <w:rFonts w:ascii="Times New Roman" w:hAnsi="Times New Roman" w:cs="Times New Roman"/>
-          <w:sz w:val="24"/>
-          <w:szCs w:val="24"/>
-          <w:lang w:val="es-MX"/>
-        </w:rPr>
-      </w:pPr>
-      <w:proofErr w:type="spellStart"/>
-      <w:r>
-        <w:rPr>
-          <w:rFonts w:ascii="Times New Roman" w:hAnsi="Times New Roman" w:cs="Times New Roman"/>
-          <w:sz w:val="24"/>
-          <w:szCs w:val="24"/>
-          <w:lang w:val="es-MX"/>
-        </w:rPr>
-        <w:t>int</w:t>
-      </w:r>
-      <w:proofErr w:type="spellEnd"/>
-      <w:r>
-        <w:rPr>
-          <w:rFonts w:ascii="Times New Roman" w:hAnsi="Times New Roman" w:cs="Times New Roman"/>
-          <w:sz w:val="24"/>
-          <w:szCs w:val="24"/>
-          <w:lang w:val="es-MX"/>
-        </w:rPr>
-        <w:t xml:space="preserve"> </w:t>
-      </w:r>
-      <w:proofErr w:type="spellStart"/>
-      <w:r>
-        <w:rPr>
-          <w:rFonts w:ascii="Times New Roman" w:hAnsi="Times New Roman" w:cs="Times New Roman"/>
-          <w:sz w:val="24"/>
-          <w:szCs w:val="24"/>
-          <w:lang w:val="es-MX"/>
-        </w:rPr>
-        <w:t>posiciónY</w:t>
-      </w:r>
-      <w:proofErr w:type="spellEnd"/>
-      <w:r>
-        <w:rPr>
-          <w:rFonts w:ascii="Times New Roman" w:hAnsi="Times New Roman" w:cs="Times New Roman"/>
-          <w:sz w:val="24"/>
-          <w:szCs w:val="24"/>
-          <w:lang w:val="es-MX"/>
-        </w:rPr>
-        <w:t>: Posición Y actual del objeto.</w:t>
-      </w:r>
-    </w:p>
-    <w:p>
-      <w:pPr>
-        <w:jc w:val="both"/>
-        <w:rPr>
-          <w:rFonts w:ascii="Times New Roman" w:hAnsi="Times New Roman" w:cs="Times New Roman"/>
-          <w:sz w:val="24"/>
-          <w:szCs w:val="24"/>
-          <w:lang w:val="es-MX"/>
-        </w:rPr>
-      </w:pPr>
-      <w:r>
-        <w:rPr>
-          <w:rFonts w:ascii="Times New Roman" w:hAnsi="Times New Roman" w:cs="Times New Roman"/>
-          <w:b/>
-          <w:bCs/>
-          <w:sz w:val="24"/>
-          <w:szCs w:val="24"/>
-          <w:lang w:val="es-MX"/>
-        </w:rPr>
-        <w:t>Métodos</w:t>
-      </w:r>
-      <w:r>
-        <w:rPr>
-          <w:rFonts w:ascii="Times New Roman" w:hAnsi="Times New Roman" w:cs="Times New Roman"/>
-          <w:sz w:val="24"/>
-          <w:szCs w:val="24"/>
-          <w:lang w:val="es-MX"/>
-        </w:rPr>
-        <w:t>:</w:t>
-      </w:r>
-    </w:p>
-    <w:p>
-      <w:pPr>
-        <w:ind w:left="720"/>
-        <w:jc w:val="both"/>
-        <w:rPr>
-          <w:rFonts w:ascii="Times New Roman" w:hAnsi="Times New Roman" w:cs="Times New Roman"/>
-          <w:sz w:val="24"/>
-          <w:szCs w:val="24"/>
-          <w:lang w:val="es-MX"/>
-        </w:rPr>
-      </w:pPr>
-      <w:proofErr w:type="spellStart"/>
-      <w:r>
-        <w:rPr>
-          <w:rFonts w:ascii="Times New Roman" w:hAnsi="Times New Roman" w:cs="Times New Roman"/>
-          <w:sz w:val="24"/>
-          <w:szCs w:val="24"/>
-          <w:lang w:val="es-MX"/>
-        </w:rPr>
-        <w:t>void</w:t>
-      </w:r>
-      <w:proofErr w:type="spellEnd"/>
-      <w:r>
-        <w:rPr>
-          <w:rFonts w:ascii="Times New Roman" w:hAnsi="Times New Roman" w:cs="Times New Roman"/>
-          <w:sz w:val="24"/>
-          <w:szCs w:val="24"/>
-          <w:lang w:val="es-MX"/>
-        </w:rPr>
-        <w:t xml:space="preserve"> </w:t>
-      </w:r>
-      <w:proofErr w:type="spellStart"/>
-      <w:proofErr w:type="gramStart"/>
-      <w:r>
-        <w:rPr>
-          <w:rFonts w:ascii="Times New Roman" w:hAnsi="Times New Roman" w:cs="Times New Roman"/>
-          <w:sz w:val="24"/>
-          <w:szCs w:val="24"/>
-          <w:lang w:val="es-MX"/>
-        </w:rPr>
-        <w:t>aplicarFisica</w:t>
-      </w:r>
-      <w:proofErr w:type="spellEnd"/>
-      <w:r>
-        <w:rPr>
-          <w:rFonts w:ascii="Times New Roman" w:hAnsi="Times New Roman" w:cs="Times New Roman"/>
-          <w:sz w:val="24"/>
-          <w:szCs w:val="24"/>
-          <w:lang w:val="es-MX"/>
-        </w:rPr>
-        <w:t>(</w:t>
-      </w:r>
-      <w:proofErr w:type="gramEnd"/>
-      <w:r>
-        <w:rPr>
-          <w:rFonts w:ascii="Times New Roman" w:hAnsi="Times New Roman" w:cs="Times New Roman"/>
-          <w:sz w:val="24"/>
-          <w:szCs w:val="24"/>
-          <w:lang w:val="es-MX"/>
-        </w:rPr>
-        <w:t>):</w:t>
-      </w:r>
-    </w:p>
-    <w:p>
-      <w:pPr>
-        <w:ind w:left="720"/>
-        <w:jc w:val="both"/>
-        <w:rPr>
-          <w:rFonts w:ascii="Times New Roman" w:hAnsi="Times New Roman" w:cs="Times New Roman"/>
-          <w:sz w:val="24"/>
-          <w:szCs w:val="24"/>
-          <w:lang w:val="es-MX"/>
-        </w:rPr>
-      </w:pPr>
-      <w:r>
-        <w:rPr>
-          <w:rFonts w:ascii="Times New Roman" w:hAnsi="Times New Roman" w:cs="Times New Roman"/>
-          <w:sz w:val="24"/>
-          <w:szCs w:val="24"/>
-          <w:lang w:val="es-MX"/>
-        </w:rPr>
-        <w:t>Aplica la física correspondiente al objeto según su tipo de movimiento.</w:t>
-      </w:r>
-    </w:p>
-    <w:p>
-      <w:pPr>
-        <w:ind w:left="720"/>
-        <w:jc w:val="both"/>
-        <w:rPr>
-          <w:rFonts w:ascii="Times New Roman" w:hAnsi="Times New Roman" w:cs="Times New Roman"/>
-          <w:sz w:val="24"/>
-          <w:szCs w:val="24"/>
-          <w:lang w:val="es-MX"/>
-        </w:rPr>
-      </w:pPr>
-      <w:proofErr w:type="spellStart"/>
-      <w:r>
-        <w:rPr>
-          <w:rFonts w:ascii="Times New Roman" w:hAnsi="Times New Roman" w:cs="Times New Roman"/>
-          <w:sz w:val="24"/>
-          <w:szCs w:val="24"/>
-          <w:lang w:val="es-MX"/>
-        </w:rPr>
-        <w:t>void</w:t>
-      </w:r>
-      <w:proofErr w:type="spellEnd"/>
-      <w:r>
-        <w:rPr>
-          <w:rFonts w:ascii="Times New Roman" w:hAnsi="Times New Roman" w:cs="Times New Roman"/>
-          <w:sz w:val="24"/>
-          <w:szCs w:val="24"/>
-          <w:lang w:val="es-MX"/>
-        </w:rPr>
-        <w:t xml:space="preserve"> </w:t>
-      </w:r>
-      <w:proofErr w:type="spellStart"/>
-      <w:proofErr w:type="gramStart"/>
-      <w:r>
-        <w:rPr>
-          <w:rFonts w:ascii="Times New Roman" w:hAnsi="Times New Roman" w:cs="Times New Roman"/>
-          <w:sz w:val="24"/>
-          <w:szCs w:val="24"/>
-          <w:lang w:val="es-MX"/>
-        </w:rPr>
-        <w:t>moverVertical</w:t>
-      </w:r>
-      <w:proofErr w:type="spellEnd"/>
-      <w:r>
-        <w:rPr>
-          <w:rFonts w:ascii="Times New Roman" w:hAnsi="Times New Roman" w:cs="Times New Roman"/>
-          <w:sz w:val="24"/>
-          <w:szCs w:val="24"/>
-          <w:lang w:val="es-MX"/>
-        </w:rPr>
-        <w:t>(</w:t>
-      </w:r>
-      <w:proofErr w:type="gramEnd"/>
-      <w:r>
-        <w:rPr>
-          <w:rFonts w:ascii="Times New Roman" w:hAnsi="Times New Roman" w:cs="Times New Roman"/>
-          <w:sz w:val="24"/>
-          <w:szCs w:val="24"/>
-          <w:lang w:val="es-MX"/>
-        </w:rPr>
-        <w:t>):</w:t>
-      </w:r>
-    </w:p>
-    <w:p>
-      <w:pPr>
-        <w:ind w:left="720"/>
-        <w:jc w:val="both"/>
-        <w:rPr>
-          <w:rFonts w:ascii="Times New Roman" w:hAnsi="Times New Roman" w:cs="Times New Roman"/>
-          <w:sz w:val="24"/>
-          <w:szCs w:val="24"/>
-          <w:lang w:val="es-MX"/>
-        </w:rPr>
-      </w:pPr>
-      <w:r>
-        <w:rPr>
-          <w:rFonts w:ascii="Times New Roman" w:hAnsi="Times New Roman" w:cs="Times New Roman"/>
-          <w:sz w:val="24"/>
-          <w:szCs w:val="24"/>
-          <w:lang w:val="es-MX"/>
-        </w:rPr>
-        <w:t>Mueve el objeto verticalmente, actualizando su posición Y.</w:t>
-      </w:r>
-    </w:p>
-    <w:p>
-      <w:pPr>
-        <w:ind w:left="720"/>
-        <w:jc w:val="both"/>
-        <w:rPr>
-          <w:rFonts w:ascii="Times New Roman" w:hAnsi="Times New Roman" w:cs="Times New Roman"/>
-          <w:sz w:val="24"/>
-          <w:szCs w:val="24"/>
-          <w:lang w:val="es-MX"/>
-        </w:rPr>
-      </w:pPr>
-      <w:proofErr w:type="spellStart"/>
-      <w:r>
-        <w:rPr>
-          <w:rFonts w:ascii="Times New Roman" w:hAnsi="Times New Roman" w:cs="Times New Roman"/>
-          <w:sz w:val="24"/>
-          <w:szCs w:val="24"/>
-          <w:lang w:val="es-MX"/>
-        </w:rPr>
-        <w:t>void</w:t>
-      </w:r>
-      <w:proofErr w:type="spellEnd"/>
-      <w:r>
-        <w:rPr>
-          <w:rFonts w:ascii="Times New Roman" w:hAnsi="Times New Roman" w:cs="Times New Roman"/>
-          <w:sz w:val="24"/>
-          <w:szCs w:val="24"/>
-          <w:lang w:val="es-MX"/>
-        </w:rPr>
-        <w:t xml:space="preserve"> </w:t>
-      </w:r>
-      <w:proofErr w:type="spellStart"/>
-      <w:proofErr w:type="gramStart"/>
-      <w:r>
-        <w:rPr>
-          <w:rFonts w:ascii="Times New Roman" w:hAnsi="Times New Roman" w:cs="Times New Roman"/>
-          <w:sz w:val="24"/>
-          <w:szCs w:val="24"/>
-          <w:lang w:val="es-MX"/>
-        </w:rPr>
-        <w:t>moverZigzag</w:t>
-      </w:r>
-      <w:proofErr w:type="spellEnd"/>
-      <w:r>
-        <w:rPr>
-          <w:rFonts w:ascii="Times New Roman" w:hAnsi="Times New Roman" w:cs="Times New Roman"/>
-          <w:sz w:val="24"/>
-          <w:szCs w:val="24"/>
-          <w:lang w:val="es-MX"/>
-        </w:rPr>
-        <w:t>(</w:t>
-      </w:r>
-      <w:proofErr w:type="gramEnd"/>
-      <w:r>
-        <w:rPr>
-          <w:rFonts w:ascii="Times New Roman" w:hAnsi="Times New Roman" w:cs="Times New Roman"/>
-          <w:sz w:val="24"/>
-          <w:szCs w:val="24"/>
-          <w:lang w:val="es-MX"/>
-        </w:rPr>
-        <w:t>):</w:t>
-      </w:r>
-    </w:p>
-    <w:p>
-      <w:pPr>
-        <w:ind w:left="720"/>
-        <w:jc w:val="both"/>
-        <w:rPr>
-          <w:rFonts w:ascii="Times New Roman" w:hAnsi="Times New Roman" w:cs="Times New Roman"/>
-          <w:sz w:val="24"/>
-          <w:szCs w:val="24"/>
-          <w:lang w:val="es-MX"/>
-        </w:rPr>
-      </w:pPr>
-      <w:r>
-        <w:rPr>
-          <w:rFonts w:ascii="Times New Roman" w:hAnsi="Times New Roman" w:cs="Times New Roman"/>
-          <w:sz w:val="24"/>
-          <w:szCs w:val="24"/>
-          <w:lang w:val="es-MX"/>
-        </w:rPr>
-        <w:t>Mueve el objeto en zigzag, actualizando su posición X e Y.</w:t>
-      </w:r>
-    </w:p>
-    <w:p>
-      <w:pPr>
-        <w:ind w:left="720"/>
-        <w:jc w:val="both"/>
-        <w:rPr>
-          <w:rFonts w:ascii="Times New Roman" w:hAnsi="Times New Roman" w:cs="Times New Roman"/>
-          <w:sz w:val="24"/>
-          <w:szCs w:val="24"/>
-          <w:lang w:val="es-MX"/>
-        </w:rPr>
-      </w:pPr>
-      <w:proofErr w:type="spellStart"/>
-      <w:r>
-        <w:rPr>
-          <w:rFonts w:ascii="Times New Roman" w:hAnsi="Times New Roman" w:cs="Times New Roman"/>
-          <w:sz w:val="24"/>
-          <w:szCs w:val="24"/>
-          <w:lang w:val="es-MX"/>
-        </w:rPr>
-        <w:t>void</w:t>
-      </w:r>
-      <w:proofErr w:type="spellEnd"/>
-      <w:r>
-        <w:rPr>
-          <w:rFonts w:ascii="Times New Roman" w:hAnsi="Times New Roman" w:cs="Times New Roman"/>
-          <w:sz w:val="24"/>
-          <w:szCs w:val="24"/>
-          <w:lang w:val="es-MX"/>
-        </w:rPr>
-        <w:t xml:space="preserve"> </w:t>
-      </w:r>
-      <w:proofErr w:type="spellStart"/>
-      <w:proofErr w:type="gramStart"/>
-      <w:r>
-        <w:rPr>
-          <w:rFonts w:ascii="Times New Roman" w:hAnsi="Times New Roman" w:cs="Times New Roman"/>
-          <w:sz w:val="24"/>
-          <w:szCs w:val="24"/>
-          <w:lang w:val="es-MX"/>
-        </w:rPr>
-        <w:t>moverParabolico</w:t>
-      </w:r>
-      <w:proofErr w:type="spellEnd"/>
-      <w:r>
-        <w:rPr>
-          <w:rFonts w:ascii="Times New Roman" w:hAnsi="Times New Roman" w:cs="Times New Roman"/>
-          <w:sz w:val="24"/>
-          <w:szCs w:val="24"/>
-          <w:lang w:val="es-MX"/>
-        </w:rPr>
-        <w:t>(</w:t>
-      </w:r>
-      <w:proofErr w:type="gramEnd"/>
-      <w:r>
-        <w:rPr>
-          <w:rFonts w:ascii="Times New Roman" w:hAnsi="Times New Roman" w:cs="Times New Roman"/>
-          <w:sz w:val="24"/>
-          <w:szCs w:val="24"/>
-          <w:lang w:val="es-MX"/>
-        </w:rPr>
-        <w:t>):</w:t>
-      </w:r>
-    </w:p>
-    <w:p>
-      <w:pPr>
-        <w:ind w:left="720"/>
-        <w:jc w:val="both"/>
-        <w:rPr>
-          <w:rFonts w:ascii="Times New Roman" w:hAnsi="Times New Roman" w:cs="Times New Roman"/>
-          <w:sz w:val="24"/>
-          <w:szCs w:val="24"/>
-          <w:lang w:val="es-MX"/>
-        </w:rPr>
-      </w:pPr>
-      <w:r>
-        <w:rPr>
-          <w:rFonts w:ascii="Times New Roman" w:hAnsi="Times New Roman" w:cs="Times New Roman"/>
-          <w:sz w:val="24"/>
-          <w:szCs w:val="24"/>
-          <w:lang w:val="es-MX"/>
-        </w:rPr>
-        <w:t>Mueve el objeto parabólicamente, actualizando su posición X e Y basándose en un ángulo y aceleración.</w:t>
-      </w:r>
-    </w:p>
-    <w:p>
-      <w:pPr>
-        <w:ind w:left="720"/>
-        <w:jc w:val="both"/>
-        <w:rPr>
-          <w:rFonts w:ascii="Times New Roman" w:hAnsi="Times New Roman" w:cs="Times New Roman"/>
-          <w:sz w:val="24"/>
-          <w:szCs w:val="24"/>
-          <w:lang w:val="es-MX"/>
-        </w:rPr>
-      </w:pPr>
-      <w:proofErr w:type="spellStart"/>
-      <w:r>
-        <w:rPr>
-          <w:rFonts w:ascii="Times New Roman" w:hAnsi="Times New Roman" w:cs="Times New Roman"/>
-          <w:sz w:val="24"/>
-          <w:szCs w:val="24"/>
-          <w:lang w:val="es-MX"/>
-        </w:rPr>
-        <w:t>void</w:t>
-      </w:r>
-      <w:proofErr w:type="spellEnd"/>
-      <w:r>
-        <w:rPr>
-          <w:rFonts w:ascii="Times New Roman" w:hAnsi="Times New Roman" w:cs="Times New Roman"/>
-          <w:sz w:val="24"/>
-          <w:szCs w:val="24"/>
-          <w:lang w:val="es-MX"/>
-        </w:rPr>
-        <w:t xml:space="preserve"> </w:t>
-      </w:r>
-      <w:proofErr w:type="spellStart"/>
-      <w:proofErr w:type="gramStart"/>
-      <w:r>
-        <w:rPr>
-          <w:rFonts w:ascii="Times New Roman" w:hAnsi="Times New Roman" w:cs="Times New Roman"/>
-          <w:sz w:val="24"/>
-          <w:szCs w:val="24"/>
-          <w:lang w:val="es-MX"/>
-        </w:rPr>
-        <w:t>moverMRU</w:t>
-      </w:r>
-      <w:proofErr w:type="spellEnd"/>
-      <w:r>
-        <w:rPr>
-          <w:rFonts w:ascii="Times New Roman" w:hAnsi="Times New Roman" w:cs="Times New Roman"/>
-          <w:sz w:val="24"/>
-          <w:szCs w:val="24"/>
-          <w:lang w:val="es-MX"/>
-        </w:rPr>
-        <w:t>(</w:t>
-      </w:r>
-      <w:proofErr w:type="gramEnd"/>
-      <w:r>
-        <w:rPr>
-          <w:rFonts w:ascii="Times New Roman" w:hAnsi="Times New Roman" w:cs="Times New Roman"/>
-          <w:sz w:val="24"/>
-          <w:szCs w:val="24"/>
-          <w:lang w:val="es-MX"/>
-        </w:rPr>
-        <w:t>):</w:t>
-      </w:r>
-    </w:p>
-    <w:p>
-      <w:pPr>
-        <w:ind w:left="720"/>
-        <w:jc w:val="both"/>
-        <w:rPr>
-          <w:rFonts w:ascii="Times New Roman" w:hAnsi="Times New Roman" w:cs="Times New Roman"/>
-          <w:sz w:val="24"/>
-          <w:szCs w:val="24"/>
-          <w:lang w:val="es-MX"/>
-        </w:rPr>
-      </w:pPr>
-      <w:r>
-        <w:rPr>
-          <w:rFonts w:ascii="Times New Roman" w:hAnsi="Times New Roman" w:cs="Times New Roman"/>
-          <w:sz w:val="24"/>
-          <w:szCs w:val="24"/>
-          <w:lang w:val="es-MX"/>
-        </w:rPr>
-        <w:t>Mueve el objeto con Movimiento Rectilíneo Uniforme (MRU), actualizando su posición X e Y.</w:t>
-      </w:r>
-    </w:p>
-    <w:p>
-      <w:pPr>
-        <w:ind w:left="720"/>
-        <w:jc w:val="both"/>
-        <w:rPr>
-          <w:rFonts w:ascii="Times New Roman" w:hAnsi="Times New Roman" w:cs="Times New Roman"/>
-          <w:sz w:val="24"/>
-          <w:szCs w:val="24"/>
-          <w:lang w:val="es-MX"/>
-        </w:rPr>
-      </w:pPr>
-    </w:p>
-    <w:p>
-      <w:pPr>
-        <w:ind w:left="720"/>
-        <w:jc w:val="both"/>
-        <w:rPr>
-          <w:rFonts w:ascii="Times New Roman" w:hAnsi="Times New Roman" w:cs="Times New Roman"/>
-          <w:sz w:val="24"/>
-          <w:szCs w:val="24"/>
-          <w:lang w:val="es-MX"/>
-        </w:rPr>
-      </w:pPr>
-    </w:p>
-    <w:p>
-      <w:pPr>
-        <w:ind w:left="720"/>
-        <w:jc w:val="both"/>
-        <w:rPr>
-          <w:rFonts w:ascii="Times New Roman" w:hAnsi="Times New Roman" w:cs="Times New Roman"/>
-          <w:sz w:val="24"/>
-          <w:szCs w:val="24"/>
-          <w:lang w:val="es-MX"/>
-        </w:rPr>
-      </w:pPr>
-    </w:p>
-    <w:p>
-      <w:pPr>
-        <w:ind w:left="720"/>
-        <w:jc w:val="both"/>
-        <w:rPr>
-          <w:rFonts w:ascii="Times New Roman" w:hAnsi="Times New Roman" w:cs="Times New Roman"/>
-          <w:sz w:val="24"/>
-          <w:szCs w:val="24"/>
-          <w:lang w:val="es-MX"/>
-        </w:rPr>
-      </w:pPr>
-    </w:p>
-    <w:p>
-      <w:pPr>
-        <w:ind w:left="720"/>
-        <w:jc w:val="both"/>
-        <w:rPr>
-          <w:rFonts w:ascii="Times New Roman" w:hAnsi="Times New Roman" w:cs="Times New Roman"/>
-          <w:sz w:val="24"/>
-          <w:szCs w:val="24"/>
-          <w:lang w:val="es-MX"/>
-        </w:rPr>
-      </w:pPr>
-    </w:p>
-    <w:p>
-      <w:pPr>
-        <w:ind w:left="720"/>
-        <w:jc w:val="both"/>
-        <w:rPr>
-          <w:rFonts w:ascii="Times New Roman" w:hAnsi="Times New Roman" w:cs="Times New Roman"/>
-          <w:sz w:val="24"/>
-          <w:szCs w:val="24"/>
-          <w:lang w:val="es-MX"/>
-        </w:rPr>
-      </w:pPr>
-    </w:p>
-    <w:p>
-      <w:pPr>
-        <w:jc w:val="both"/>
-        <w:rPr>
-          <w:rFonts w:ascii="Times New Roman" w:hAnsi="Times New Roman" w:cs="Times New Roman"/>
-          <w:b/>
-          <w:bCs/>
-          <w:sz w:val="24"/>
-          <w:szCs w:val="24"/>
-          <w:lang w:val="es-MX"/>
-        </w:rPr>
-      </w:pPr>
-      <w:r>
-        <w:rPr>
-          <w:rFonts w:ascii="Times New Roman" w:hAnsi="Times New Roman" w:cs="Times New Roman"/>
-          <w:b/>
-          <w:bCs/>
-          <w:sz w:val="24"/>
-          <w:szCs w:val="24"/>
-          <w:lang w:val="es-MX"/>
-        </w:rPr>
-        <w:t>Clase Disparo</w:t>
-      </w:r>
-    </w:p>
-    <w:p>
-      <w:pPr>
-        <w:jc w:val="both"/>
-        <w:rPr>
-          <w:rFonts w:ascii="Times New Roman" w:hAnsi="Times New Roman" w:cs="Times New Roman"/>
-          <w:sz w:val="24"/>
-          <w:szCs w:val="24"/>
-          <w:lang w:val="es-MX"/>
-        </w:rPr>
-      </w:pPr>
-      <w:r>
-        <w:rPr>
-          <w:rFonts w:ascii="Times New Roman" w:hAnsi="Times New Roman" w:cs="Times New Roman"/>
-          <w:sz w:val="24"/>
-          <w:szCs w:val="24"/>
-          <w:lang w:val="es-MX"/>
-        </w:rPr>
-        <w:t>La clase Disparo define el comportamiento de los disparos en el juego, incluyendo su velocidad, daño y la física que los gobierna.</w:t>
-      </w:r>
-    </w:p>
-    <w:p>
-      <w:pPr>
-        <w:jc w:val="both"/>
-        <w:rPr>
-          <w:rFonts w:ascii="Times New Roman" w:hAnsi="Times New Roman" w:cs="Times New Roman"/>
-          <w:sz w:val="24"/>
-          <w:szCs w:val="24"/>
-          <w:lang w:val="es-MX"/>
-        </w:rPr>
-      </w:pPr>
-      <w:r>
-        <w:rPr>
-          <w:rFonts w:ascii="Times New Roman" w:hAnsi="Times New Roman" w:cs="Times New Roman"/>
-          <w:b/>
-          <w:bCs/>
-          <w:sz w:val="24"/>
-          <w:szCs w:val="24"/>
-          <w:lang w:val="es-MX"/>
-        </w:rPr>
-        <w:t>Atributos</w:t>
-      </w:r>
-      <w:r>
-        <w:rPr>
-          <w:rFonts w:ascii="Times New Roman" w:hAnsi="Times New Roman" w:cs="Times New Roman"/>
-          <w:sz w:val="24"/>
-          <w:szCs w:val="24"/>
-          <w:lang w:val="es-MX"/>
-        </w:rPr>
-        <w:t>:</w:t>
-      </w:r>
-    </w:p>
-    <w:p>
-      <w:pPr>
-        <w:ind w:left="720"/>
-        <w:jc w:val="both"/>
-        <w:rPr>
-          <w:rFonts w:ascii="Times New Roman" w:hAnsi="Times New Roman" w:cs="Times New Roman"/>
-          <w:sz w:val="24"/>
-          <w:szCs w:val="24"/>
-          <w:lang w:val="es-MX"/>
-        </w:rPr>
-      </w:pPr>
-      <w:proofErr w:type="spellStart"/>
-      <w:r>
-        <w:rPr>
-          <w:rFonts w:ascii="Times New Roman" w:hAnsi="Times New Roman" w:cs="Times New Roman"/>
-          <w:sz w:val="24"/>
-          <w:szCs w:val="24"/>
-          <w:lang w:val="es-MX"/>
-        </w:rPr>
-        <w:t>int</w:t>
-      </w:r>
-      <w:proofErr w:type="spellEnd"/>
-      <w:r>
-        <w:rPr>
-          <w:rFonts w:ascii="Times New Roman" w:hAnsi="Times New Roman" w:cs="Times New Roman"/>
-          <w:sz w:val="24"/>
-          <w:szCs w:val="24"/>
-          <w:lang w:val="es-MX"/>
-        </w:rPr>
         <w:t xml:space="preserve"> velocidad: Velocidad del disparo.</w:t>
       </w:r>
     </w:p>
@@ -6416,16 +6153,8 @@
           <w:szCs w:val="24"/>
           <w:lang w:val="es-MX"/>
         </w:rPr>
-        <w:t>I</w:t>
-      </w:r>
-      <w:r>
-        <w:rPr>
-          <w:rFonts w:ascii="Times New Roman" w:hAnsi="Times New Roman" w:cs="Times New Roman"/>
-          <w:sz w:val="24"/>
-          <w:szCs w:val="24"/>
-          <w:lang w:val="es-MX"/>
-        </w:rPr>
-        <w:t>nt</w:t>
+        <w:lastRenderedPageBreak/>
+        <w:t>Int</w:t>
       </w:r>
       <w:proofErr w:type="spellEnd"/>
       <w:r>

</xml_diff>